<commit_message>
HW2 report and exe
</commit_message>
<xml_diff>
--- a/HW2/report.docx
+++ b/HW2/report.docx
@@ -1,43 +1,36 @@
 
 <file path=word/document.xml><?xml version="1.0" encoding="utf-8"?>
 <w:document xmlns:wpc="http://schemas.microsoft.com/office/word/2010/wordprocessingCanvas" xmlns:cx="http://schemas.microsoft.com/office/drawing/2014/chartex" xmlns:cx1="http://schemas.microsoft.com/office/drawing/2015/9/8/chartex" xmlns:cx2="http://schemas.microsoft.com/office/drawing/2015/10/21/chartex" xmlns:cx3="http://schemas.microsoft.com/office/drawing/2016/5/9/chartex" xmlns:cx4="http://schemas.microsoft.com/office/drawing/2016/5/10/chartex" xmlns:cx5="http://schemas.microsoft.com/office/drawing/2016/5/11/chartex" xmlns:cx6="http://schemas.microsoft.com/office/drawing/2016/5/12/chartex" xmlns:cx7="http://schemas.microsoft.com/office/drawing/2016/5/13/chartex" xmlns:cx8="http://schemas.microsoft.com/office/drawing/2016/5/14/chartex" xmlns:mc="http://schemas.openxmlformats.org/markup-compatibility/2006" xmlns:aink="http://schemas.microsoft.com/office/drawing/2016/ink" xmlns:am3d="http://schemas.microsoft.com/office/drawing/2017/model3d" xmlns:o="urn:schemas-microsoft-com:office:office" xmlns:r="http://schemas.openxmlformats.org/officeDocument/2006/relationships" xmlns:m="http://schemas.openxmlformats.org/officeDocument/2006/math" xmlns:v="urn:schemas-microsoft-com:vml" xmlns:wp14="http://schemas.microsoft.com/office/word/2010/wordprocessingDrawing" xmlns:wp="http://schemas.openxmlformats.org/drawingml/2006/wordprocessingDrawing" xmlns:w10="urn:schemas-microsoft-com:office:word" xmlns:w="http://schemas.openxmlformats.org/wordprocessingml/2006/main" xmlns:w14="http://schemas.microsoft.com/office/word/2010/wordml" xmlns:w15="http://schemas.microsoft.com/office/word/2012/wordml" xmlns:w16cex="http://schemas.microsoft.com/office/word/2018/wordml/cex" xmlns:w16cid="http://schemas.microsoft.com/office/word/2016/wordml/cid" xmlns:w16="http://schemas.microsoft.com/office/word/2018/wordml" xmlns:w16sdtdh="http://schemas.microsoft.com/office/word/2020/wordml/sdtdatahash" xmlns:w16se="http://schemas.microsoft.com/office/word/2015/wordml/symex" xmlns:wpg="http://schemas.microsoft.com/office/word/2010/wordprocessingGroup" xmlns:wpi="http://schemas.microsoft.com/office/word/2010/wordprocessingInk" xmlns:wne="http://schemas.microsoft.com/office/word/2006/wordml" xmlns:wps="http://schemas.microsoft.com/office/word/2010/wordprocessingShape" mc:Ignorable="w14 w15 w16se w16cid w16 w16cex w16sdtdh wp14">
+  <w:background w:color="272727" w:themeColor="text1" w:themeTint="D8"/>
   <w:body>
     <w:p>
       <w:pPr>
         <w:pStyle w:val="a3"/>
         <w:rPr>
-          <w:rFonts w:ascii="Noto Sans CJK TC Regular" w:eastAsia="Noto Sans CJK TC Regular" w:hAnsi="Noto Sans CJK TC Regular"/>
+          <w:rFonts w:ascii="Noto Sans TC" w:eastAsia="Noto Sans TC" w:hAnsi="Noto Sans TC"/>
           <w:sz w:val="40"/>
           <w:szCs w:val="40"/>
         </w:rPr>
       </w:pPr>
       <w:r>
         <w:rPr>
-          <w:rFonts w:ascii="Noto Sans CJK TC Regular" w:eastAsia="Noto Sans CJK TC Regular" w:hAnsi="Noto Sans CJK TC Regular" w:hint="eastAsia"/>
+          <w:rFonts w:ascii="Noto Sans TC" w:eastAsia="Noto Sans TC" w:hAnsi="Noto Sans TC" w:hint="eastAsia"/>
           <w:sz w:val="40"/>
           <w:szCs w:val="40"/>
         </w:rPr>
-        <w:t>資訊安全導論HW</w:t>
-      </w:r>
-      <w:r>
-        <w:rPr>
-          <w:rFonts w:ascii="Noto Sans CJK TC Regular" w:eastAsia="Noto Sans CJK TC Regular" w:hAnsi="Noto Sans CJK TC Regular" w:hint="eastAsia"/>
-          <w:sz w:val="40"/>
-          <w:szCs w:val="40"/>
-        </w:rPr>
-        <w:t>2</w:t>
-      </w:r>
-    </w:p>
-    <w:p>
-      <w:pPr>
-        <w:rPr>
-          <w:rFonts w:ascii="Noto Sans CJK TC Regular" w:eastAsia="Noto Sans CJK TC Regular" w:hAnsi="Noto Sans CJK TC Regular"/>
+        <w:t>資訊安全導論HW2</w:t>
+      </w:r>
+    </w:p>
+    <w:p>
+      <w:pPr>
+        <w:rPr>
+          <w:rFonts w:ascii="Noto Sans TC" w:eastAsia="Noto Sans TC" w:hAnsi="Noto Sans TC"/>
           <w:szCs w:val="24"/>
         </w:rPr>
       </w:pPr>
       <w:r>
         <w:rPr>
-          <w:rFonts w:ascii="Noto Sans CJK TC Regular" w:eastAsia="Noto Sans CJK TC Regular" w:hAnsi="Noto Sans CJK TC Regular" w:hint="eastAsia"/>
+          <w:rFonts w:ascii="Noto Sans TC" w:eastAsia="Noto Sans TC" w:hAnsi="Noto Sans TC" w:hint="eastAsia"/>
           <w:szCs w:val="24"/>
         </w:rPr>
         <w:t>B10815044 謝鈞曜 解密</w:t>
@@ -46,13 +39,13 @@
     <w:p>
       <w:pPr>
         <w:rPr>
-          <w:rFonts w:ascii="Noto Sans CJK TC Regular" w:eastAsia="Noto Sans CJK TC Regular" w:hAnsi="Noto Sans CJK TC Regular"/>
+          <w:rFonts w:ascii="Noto Sans TC" w:eastAsia="Noto Sans TC" w:hAnsi="Noto Sans TC"/>
           <w:szCs w:val="24"/>
         </w:rPr>
       </w:pPr>
       <w:r>
         <w:rPr>
-          <w:rFonts w:ascii="Noto Sans CJK TC Regular" w:eastAsia="Noto Sans CJK TC Regular" w:hAnsi="Noto Sans CJK TC Regular" w:hint="eastAsia"/>
+          <w:rFonts w:ascii="Noto Sans TC" w:eastAsia="Noto Sans TC" w:hAnsi="Noto Sans TC" w:hint="eastAsia"/>
           <w:szCs w:val="24"/>
         </w:rPr>
         <w:t>B10815057 廖聖</w:t>
@@ -60,7 +53,7 @@
       <w:proofErr w:type="gramStart"/>
       <w:r>
         <w:rPr>
-          <w:rFonts w:ascii="Noto Sans CJK TC Regular" w:eastAsia="Noto Sans CJK TC Regular" w:hAnsi="Noto Sans CJK TC Regular" w:hint="eastAsia"/>
+          <w:rFonts w:ascii="Noto Sans TC" w:eastAsia="Noto Sans TC" w:hAnsi="Noto Sans TC" w:hint="eastAsia"/>
           <w:szCs w:val="24"/>
         </w:rPr>
         <w:t>郝</w:t>
@@ -68,70 +61,1483 @@
       <w:proofErr w:type="gramEnd"/>
       <w:r>
         <w:rPr>
-          <w:rFonts w:ascii="Noto Sans CJK TC Regular" w:eastAsia="Noto Sans CJK TC Regular" w:hAnsi="Noto Sans CJK TC Regular" w:hint="eastAsia"/>
+          <w:rFonts w:ascii="Noto Sans TC" w:eastAsia="Noto Sans TC" w:hAnsi="Noto Sans TC" w:hint="eastAsia"/>
           <w:szCs w:val="24"/>
         </w:rPr>
-        <w:t xml:space="preserve"> </w:t>
-      </w:r>
-      <w:r>
-        <w:rPr>
-          <w:rFonts w:ascii="Noto Sans CJK TC Regular" w:eastAsia="Noto Sans CJK TC Regular" w:hAnsi="Noto Sans CJK TC Regular" w:hint="eastAsia"/>
-          <w:szCs w:val="24"/>
-        </w:rPr>
-        <w:t>加</w:t>
-      </w:r>
-      <w:r>
-        <w:rPr>
-          <w:rFonts w:ascii="Noto Sans CJK TC Regular" w:eastAsia="Noto Sans CJK TC Regular" w:hAnsi="Noto Sans CJK TC Regular" w:hint="eastAsia"/>
-          <w:szCs w:val="24"/>
-        </w:rPr>
-        <w:t>密</w:t>
+        <w:t xml:space="preserve"> 加密</w:t>
       </w:r>
     </w:p>
     <w:p>
       <w:pPr>
         <w:pStyle w:val="3"/>
         <w:rPr>
-          <w:rFonts w:ascii="Noto Sans CJK TC Regular" w:eastAsia="Noto Sans CJK TC Regular" w:hAnsi="Noto Sans CJK TC Regular"/>
+          <w:rFonts w:ascii="Noto Sans TC" w:eastAsia="Noto Sans TC" w:hAnsi="Noto Sans TC"/>
           <w:sz w:val="32"/>
           <w:szCs w:val="32"/>
         </w:rPr>
       </w:pPr>
       <w:r>
         <w:rPr>
-          <w:rFonts w:ascii="Noto Sans CJK TC Regular" w:eastAsia="Noto Sans CJK TC Regular" w:hAnsi="Noto Sans CJK TC Regular" w:hint="eastAsia"/>
+          <w:rFonts w:ascii="Noto Sans TC" w:eastAsia="Noto Sans TC" w:hAnsi="Noto Sans TC" w:hint="eastAsia"/>
           <w:sz w:val="32"/>
           <w:szCs w:val="32"/>
         </w:rPr>
+        <w:t>加密</w:t>
+      </w:r>
+    </w:p>
+    <w:p>
+      <w:pPr>
+        <w:rPr>
+          <w:rFonts w:ascii="Noto Sans TC" w:eastAsia="Noto Sans TC" w:hAnsi="Noto Sans TC" w:hint="eastAsia"/>
+        </w:rPr>
+      </w:pPr>
+      <w:r>
+        <w:rPr>
+          <w:rFonts w:ascii="Noto Sans TC" w:eastAsia="Noto Sans TC" w:hAnsi="Noto Sans TC" w:hint="eastAsia"/>
+        </w:rPr>
+        <w:t>讀取輸入，用</w:t>
+      </w:r>
+      <w:proofErr w:type="spellStart"/>
+      <w:r>
+        <w:rPr>
+          <w:rFonts w:ascii="Noto Sans TC" w:eastAsia="Noto Sans TC" w:hAnsi="Noto Sans TC"/>
+        </w:rPr>
+        <w:t>strtoull</w:t>
+      </w:r>
+      <w:proofErr w:type="spellEnd"/>
+      <w:r>
+        <w:rPr>
+          <w:rFonts w:ascii="Noto Sans TC" w:eastAsia="Noto Sans TC" w:hAnsi="Noto Sans TC" w:hint="eastAsia"/>
+        </w:rPr>
+        <w:t>讀取</w:t>
+      </w:r>
+      <w:r>
+        <w:rPr>
+          <w:rFonts w:ascii="Noto Sans TC" w:eastAsia="Noto Sans TC" w:hAnsi="Noto Sans TC"/>
+        </w:rPr>
+        <w:t>16</w:t>
+      </w:r>
+      <w:r>
+        <w:rPr>
+          <w:rFonts w:ascii="Noto Sans TC" w:eastAsia="Noto Sans TC" w:hAnsi="Noto Sans TC" w:hint="eastAsia"/>
+        </w:rPr>
+        <w:t>進制數字，放到</w:t>
+      </w:r>
+      <w:proofErr w:type="spellStart"/>
+      <w:r>
+        <w:rPr>
+          <w:rFonts w:ascii="Noto Sans TC" w:eastAsia="Noto Sans TC" w:hAnsi="Noto Sans TC"/>
+        </w:rPr>
+        <w:t>bitset</w:t>
+      </w:r>
+      <w:proofErr w:type="spellEnd"/>
+      <w:r>
+        <w:rPr>
+          <w:rFonts w:ascii="Noto Sans TC" w:eastAsia="Noto Sans TC" w:hAnsi="Noto Sans TC" w:hint="eastAsia"/>
+        </w:rPr>
+        <w:t>裡</w:t>
+      </w:r>
+    </w:p>
+    <w:bookmarkStart w:id="0" w:name="_MON_1710607364"/>
+    <w:bookmarkEnd w:id="0"/>
+    <w:p>
+      <w:pPr>
+        <w:rPr>
+          <w:rFonts w:ascii="Noto Sans TC" w:eastAsia="Noto Sans TC" w:hAnsi="Noto Sans TC"/>
+        </w:rPr>
+      </w:pPr>
+      <w:r>
+        <w:rPr>
+          <w:rFonts w:ascii="Noto Sans TC" w:eastAsia="Noto Sans TC" w:hAnsi="Noto Sans TC"/>
+        </w:rPr>
+        <w:object w:dxaOrig="8306" w:dyaOrig="3960" w14:anchorId="7CEB0596">
+          <v:shapetype id="_x0000_t75" coordsize="21600,21600" o:spt="75" o:preferrelative="t" path="m@4@5l@4@11@9@11@9@5xe" filled="f" stroked="f">
+            <v:stroke joinstyle="miter"/>
+            <v:formulas>
+              <v:f eqn="if lineDrawn pixelLineWidth 0"/>
+              <v:f eqn="sum @0 1 0"/>
+              <v:f eqn="sum 0 0 @1"/>
+              <v:f eqn="prod @2 1 2"/>
+              <v:f eqn="prod @3 21600 pixelWidth"/>
+              <v:f eqn="prod @3 21600 pixelHeight"/>
+              <v:f eqn="sum @0 0 1"/>
+              <v:f eqn="prod @6 1 2"/>
+              <v:f eqn="prod @7 21600 pixelWidth"/>
+              <v:f eqn="sum @8 21600 0"/>
+              <v:f eqn="prod @7 21600 pixelHeight"/>
+              <v:f eqn="sum @10 21600 0"/>
+            </v:formulas>
+            <v:path o:extrusionok="f" gradientshapeok="t" o:connecttype="rect"/>
+            <o:lock v:ext="edit" aspectratio="t"/>
+          </v:shapetype>
+          <v:shape id="_x0000_i1026" type="#_x0000_t75" style="width:357.8pt;height:170.75pt" o:ole="">
+            <v:imagedata r:id="rId4" o:title=""/>
+          </v:shape>
+          <o:OLEObject Type="Embed" ProgID="Word.OpenDocumentText.12" ShapeID="_x0000_i1026" DrawAspect="Content" ObjectID="_1710610530" r:id="rId5"/>
+        </w:object>
+      </w:r>
+    </w:p>
+    <w:p>
+      <w:pPr>
+        <w:rPr>
+          <w:rFonts w:ascii="Noto Sans TC" w:eastAsia="Noto Sans TC" w:hAnsi="Noto Sans TC"/>
+        </w:rPr>
+      </w:pPr>
+      <w:r>
+        <w:rPr>
+          <w:rFonts w:ascii="Noto Sans TC" w:eastAsia="Noto Sans TC" w:hAnsi="Noto Sans TC"/>
+        </w:rPr>
+        <w:t>Permutation function</w:t>
+      </w:r>
+      <w:r>
+        <w:rPr>
+          <w:rFonts w:ascii="Noto Sans TC" w:eastAsia="Noto Sans TC" w:hAnsi="Noto Sans TC" w:hint="eastAsia"/>
+        </w:rPr>
+        <w:t>，輸出的每一位元為輸入經過i</w:t>
+      </w:r>
+      <w:r>
+        <w:rPr>
+          <w:rFonts w:ascii="Noto Sans TC" w:eastAsia="Noto Sans TC" w:hAnsi="Noto Sans TC"/>
+        </w:rPr>
+        <w:t>nde</w:t>
+      </w:r>
+      <w:r>
+        <w:rPr>
+          <w:rFonts w:ascii="Noto Sans TC" w:eastAsia="Noto Sans TC" w:hAnsi="Noto Sans TC" w:hint="eastAsia"/>
+        </w:rPr>
+        <w:t>x 對應t</w:t>
+      </w:r>
+      <w:r>
+        <w:rPr>
+          <w:rFonts w:ascii="Noto Sans TC" w:eastAsia="Noto Sans TC" w:hAnsi="Noto Sans TC"/>
+        </w:rPr>
+        <w:t>able</w:t>
+      </w:r>
+      <w:r>
+        <w:rPr>
+          <w:rFonts w:ascii="Noto Sans TC" w:eastAsia="Noto Sans TC" w:hAnsi="Noto Sans TC" w:hint="eastAsia"/>
+        </w:rPr>
+        <w:t>轉換</w:t>
+      </w:r>
+    </w:p>
+    <w:p>
+      <w:pPr>
+        <w:rPr>
+          <w:rFonts w:ascii="Noto Sans TC" w:eastAsia="Noto Sans TC" w:hAnsi="Noto Sans TC" w:hint="eastAsia"/>
+        </w:rPr>
+      </w:pPr>
+      <w:r>
+        <w:rPr>
+          <w:rFonts w:ascii="Noto Sans TC" w:eastAsia="Noto Sans TC" w:hAnsi="Noto Sans TC" w:hint="eastAsia"/>
+        </w:rPr>
+        <w:t>因為</w:t>
+      </w:r>
+      <w:proofErr w:type="spellStart"/>
+      <w:r>
+        <w:rPr>
+          <w:rFonts w:ascii="Noto Sans TC" w:eastAsia="Noto Sans TC" w:hAnsi="Noto Sans TC" w:hint="eastAsia"/>
+        </w:rPr>
+        <w:t>b</w:t>
+      </w:r>
+      <w:r>
+        <w:rPr>
+          <w:rFonts w:ascii="Noto Sans TC" w:eastAsia="Noto Sans TC" w:hAnsi="Noto Sans TC"/>
+        </w:rPr>
+        <w:t>itset</w:t>
+      </w:r>
+      <w:proofErr w:type="spellEnd"/>
+      <w:r>
+        <w:rPr>
+          <w:rFonts w:ascii="Noto Sans TC" w:eastAsia="Noto Sans TC" w:hAnsi="Noto Sans TC" w:hint="eastAsia"/>
+        </w:rPr>
+        <w:t>與t</w:t>
+      </w:r>
+      <w:r>
+        <w:rPr>
+          <w:rFonts w:ascii="Noto Sans TC" w:eastAsia="Noto Sans TC" w:hAnsi="Noto Sans TC"/>
+        </w:rPr>
+        <w:t>able</w:t>
+      </w:r>
+      <w:r>
+        <w:rPr>
+          <w:rFonts w:ascii="Noto Sans TC" w:eastAsia="Noto Sans TC" w:hAnsi="Noto Sans TC" w:hint="eastAsia"/>
+        </w:rPr>
+        <w:t>的位元順序是相反的，所以要做一些特別處理</w:t>
+      </w:r>
+    </w:p>
+    <w:bookmarkStart w:id="1" w:name="_MON_1710607528"/>
+    <w:bookmarkEnd w:id="1"/>
+    <w:p>
+      <w:pPr>
+        <w:rPr>
+          <w:rFonts w:ascii="Noto Sans TC" w:eastAsia="Noto Sans TC" w:hAnsi="Noto Sans TC"/>
+        </w:rPr>
+      </w:pPr>
+      <w:r>
+        <w:rPr>
+          <w:rFonts w:ascii="Noto Sans TC" w:eastAsia="Noto Sans TC" w:hAnsi="Noto Sans TC"/>
+        </w:rPr>
+        <w:object w:dxaOrig="8306" w:dyaOrig="4680" w14:anchorId="5F77355B">
+          <v:shape id="_x0000_i1029" type="#_x0000_t75" style="width:356.2pt;height:200.75pt" o:ole="">
+            <v:imagedata r:id="rId6" o:title=""/>
+          </v:shape>
+          <o:OLEObject Type="Embed" ProgID="Word.OpenDocumentText.12" ShapeID="_x0000_i1029" DrawAspect="Content" ObjectID="_1710610531" r:id="rId7"/>
+        </w:object>
+      </w:r>
+    </w:p>
+    <w:p>
+      <w:pPr>
+        <w:rPr>
+          <w:rFonts w:ascii="Noto Sans TC" w:eastAsia="Noto Sans TC" w:hAnsi="Noto Sans TC"/>
+        </w:rPr>
+      </w:pPr>
+      <w:r>
+        <w:rPr>
+          <w:rFonts w:ascii="Noto Sans TC" w:eastAsia="Noto Sans TC" w:hAnsi="Noto Sans TC" w:hint="eastAsia"/>
+        </w:rPr>
+        <w:lastRenderedPageBreak/>
+        <w:t>根據DES演算法，將</w:t>
+      </w:r>
+      <w:r>
+        <w:rPr>
+          <w:rFonts w:ascii="Noto Sans TC" w:eastAsia="Noto Sans TC" w:hAnsi="Noto Sans TC"/>
+        </w:rPr>
+        <w:t>plaintext</w:t>
+      </w:r>
+      <w:r>
+        <w:rPr>
+          <w:rFonts w:ascii="Noto Sans TC" w:eastAsia="Noto Sans TC" w:hAnsi="Noto Sans TC" w:hint="eastAsia"/>
+        </w:rPr>
+        <w:t xml:space="preserve">經過IP </w:t>
+      </w:r>
+      <w:r>
+        <w:rPr>
+          <w:rFonts w:ascii="Noto Sans TC" w:eastAsia="Noto Sans TC" w:hAnsi="Noto Sans TC"/>
+        </w:rPr>
+        <w:t>permutation</w:t>
+      </w:r>
+      <w:r>
+        <w:rPr>
+          <w:rFonts w:ascii="Noto Sans TC" w:eastAsia="Noto Sans TC" w:hAnsi="Noto Sans TC" w:hint="eastAsia"/>
+        </w:rPr>
+        <w:t>轉換</w:t>
+      </w:r>
+    </w:p>
+    <w:p>
+      <w:pPr>
+        <w:rPr>
+          <w:rFonts w:ascii="Noto Sans TC" w:eastAsia="Noto Sans TC" w:hAnsi="Noto Sans TC"/>
+        </w:rPr>
+      </w:pPr>
+      <w:r>
+        <w:rPr>
+          <w:rFonts w:ascii="Noto Sans TC" w:eastAsia="Noto Sans TC" w:hAnsi="Noto Sans TC"/>
+        </w:rPr>
+        <w:t>Key</w:t>
+      </w:r>
+      <w:r>
+        <w:rPr>
+          <w:rFonts w:ascii="Noto Sans TC" w:eastAsia="Noto Sans TC" w:hAnsi="Noto Sans TC" w:hint="eastAsia"/>
+        </w:rPr>
+        <w:t>經過PC1</w:t>
+      </w:r>
+      <w:r>
+        <w:rPr>
+          <w:rFonts w:ascii="Noto Sans TC" w:eastAsia="Noto Sans TC" w:hAnsi="Noto Sans TC"/>
+        </w:rPr>
+        <w:t xml:space="preserve"> permutation</w:t>
+      </w:r>
+      <w:r>
+        <w:rPr>
+          <w:rFonts w:ascii="Noto Sans TC" w:eastAsia="Noto Sans TC" w:hAnsi="Noto Sans TC" w:hint="eastAsia"/>
+        </w:rPr>
+        <w:t>轉換，從</w:t>
+      </w:r>
+      <w:r>
+        <w:rPr>
+          <w:rFonts w:ascii="Noto Sans TC" w:eastAsia="Noto Sans TC" w:hAnsi="Noto Sans TC"/>
+        </w:rPr>
+        <w:t>64</w:t>
+      </w:r>
+      <w:r>
+        <w:rPr>
+          <w:rFonts w:ascii="Noto Sans TC" w:eastAsia="Noto Sans TC" w:hAnsi="Noto Sans TC" w:hint="eastAsia"/>
+        </w:rPr>
+        <w:t>b</w:t>
+      </w:r>
+      <w:r>
+        <w:rPr>
+          <w:rFonts w:ascii="Noto Sans TC" w:eastAsia="Noto Sans TC" w:hAnsi="Noto Sans TC"/>
+        </w:rPr>
+        <w:t>it</w:t>
+      </w:r>
+      <w:r>
+        <w:rPr>
+          <w:rFonts w:ascii="Noto Sans TC" w:eastAsia="Noto Sans TC" w:hAnsi="Noto Sans TC" w:hint="eastAsia"/>
+        </w:rPr>
+        <w:t>變為5</w:t>
+      </w:r>
+      <w:r>
+        <w:rPr>
+          <w:rFonts w:ascii="Noto Sans TC" w:eastAsia="Noto Sans TC" w:hAnsi="Noto Sans TC"/>
+        </w:rPr>
+        <w:t>6</w:t>
+      </w:r>
+      <w:r>
+        <w:rPr>
+          <w:rFonts w:ascii="Noto Sans TC" w:eastAsia="Noto Sans TC" w:hAnsi="Noto Sans TC" w:hint="eastAsia"/>
+        </w:rPr>
+        <w:t>b</w:t>
+      </w:r>
+      <w:r>
+        <w:rPr>
+          <w:rFonts w:ascii="Noto Sans TC" w:eastAsia="Noto Sans TC" w:hAnsi="Noto Sans TC"/>
+        </w:rPr>
+        <w:t>it</w:t>
+      </w:r>
+    </w:p>
+    <w:bookmarkStart w:id="2" w:name="_MON_1710607825"/>
+    <w:bookmarkEnd w:id="2"/>
+    <w:p>
+      <w:pPr>
+        <w:rPr>
+          <w:rFonts w:ascii="Noto Sans TC" w:eastAsia="Noto Sans TC" w:hAnsi="Noto Sans TC"/>
+        </w:rPr>
+      </w:pPr>
+      <w:r>
+        <w:rPr>
+          <w:rFonts w:ascii="Noto Sans TC" w:eastAsia="Noto Sans TC" w:hAnsi="Noto Sans TC"/>
+        </w:rPr>
+        <w:object w:dxaOrig="8306" w:dyaOrig="1440" w14:anchorId="74F39839">
+          <v:shape id="_x0000_i1034" type="#_x0000_t75" style="width:399.8pt;height:69.25pt" o:ole="">
+            <v:imagedata r:id="rId8" o:title=""/>
+          </v:shape>
+          <o:OLEObject Type="Embed" ProgID="Word.OpenDocumentText.12" ShapeID="_x0000_i1034" DrawAspect="Content" ObjectID="_1710610532" r:id="rId9"/>
+        </w:object>
+      </w:r>
+    </w:p>
+    <w:p>
+      <w:pPr>
+        <w:rPr>
+          <w:rFonts w:ascii="Noto Sans TC" w:eastAsia="Noto Sans TC" w:hAnsi="Noto Sans TC"/>
+        </w:rPr>
+      </w:pPr>
+      <w:r>
+        <w:rPr>
+          <w:rFonts w:ascii="Noto Sans TC" w:eastAsia="Noto Sans TC" w:hAnsi="Noto Sans TC"/>
+        </w:rPr>
+        <w:t>Plaintext</w:t>
+      </w:r>
+      <w:r>
+        <w:rPr>
+          <w:rFonts w:ascii="Noto Sans TC" w:eastAsia="Noto Sans TC" w:hAnsi="Noto Sans TC" w:hint="eastAsia"/>
+        </w:rPr>
+        <w:t>與k</w:t>
+      </w:r>
+      <w:r>
+        <w:rPr>
+          <w:rFonts w:ascii="Noto Sans TC" w:eastAsia="Noto Sans TC" w:hAnsi="Noto Sans TC"/>
+        </w:rPr>
+        <w:t>ey</w:t>
+      </w:r>
+      <w:r>
+        <w:rPr>
+          <w:rFonts w:ascii="Noto Sans TC" w:eastAsia="Noto Sans TC" w:hAnsi="Noto Sans TC" w:hint="eastAsia"/>
+        </w:rPr>
+        <w:t>都切割為左右部分</w:t>
+      </w:r>
+    </w:p>
+    <w:bookmarkStart w:id="3" w:name="_MON_1710607893"/>
+    <w:bookmarkEnd w:id="3"/>
+    <w:p>
+      <w:pPr>
+        <w:rPr>
+          <w:rFonts w:ascii="Noto Sans TC" w:eastAsia="Noto Sans TC" w:hAnsi="Noto Sans TC"/>
+        </w:rPr>
+      </w:pPr>
+      <w:r>
+        <w:rPr>
+          <w:rFonts w:ascii="Noto Sans TC" w:eastAsia="Noto Sans TC" w:hAnsi="Noto Sans TC"/>
+        </w:rPr>
+        <w:object w:dxaOrig="8306" w:dyaOrig="2202" w14:anchorId="3B004D46">
+          <v:shape id="_x0000_i1039" type="#_x0000_t75" style="width:396.55pt;height:105.25pt" o:ole="">
+            <v:imagedata r:id="rId10" o:title=""/>
+          </v:shape>
+          <o:OLEObject Type="Embed" ProgID="Word.OpenDocumentText.12" ShapeID="_x0000_i1039" DrawAspect="Content" ObjectID="_1710610533" r:id="rId11"/>
+        </w:object>
+      </w:r>
+    </w:p>
+    <w:p>
+      <w:pPr>
+        <w:rPr>
+          <w:rFonts w:ascii="Noto Sans TC" w:eastAsia="Noto Sans TC" w:hAnsi="Noto Sans TC"/>
+        </w:rPr>
+      </w:pPr>
+      <w:r>
+        <w:rPr>
+          <w:rFonts w:ascii="Noto Sans TC" w:eastAsia="Noto Sans TC" w:hAnsi="Noto Sans TC" w:hint="eastAsia"/>
+        </w:rPr>
+        <w:t>進行1</w:t>
+      </w:r>
+      <w:r>
+        <w:rPr>
+          <w:rFonts w:ascii="Noto Sans TC" w:eastAsia="Noto Sans TC" w:hAnsi="Noto Sans TC"/>
+        </w:rPr>
+        <w:t>6</w:t>
+      </w:r>
+      <w:r>
+        <w:rPr>
+          <w:rFonts w:ascii="Noto Sans TC" w:eastAsia="Noto Sans TC" w:hAnsi="Noto Sans TC" w:hint="eastAsia"/>
+        </w:rPr>
+        <w:t>輪的</w:t>
+      </w:r>
+      <w:r>
+        <w:rPr>
+          <w:rFonts w:ascii="Noto Sans TC" w:eastAsia="Noto Sans TC" w:hAnsi="Noto Sans TC" w:hint="eastAsia"/>
+        </w:rPr>
+        <w:t>加密，每輪根據</w:t>
+      </w:r>
+      <w:r>
+        <w:rPr>
+          <w:rFonts w:ascii="Noto Sans TC" w:eastAsia="Noto Sans TC" w:hAnsi="Noto Sans TC"/>
+        </w:rPr>
+        <w:t>shift table</w:t>
+      </w:r>
+      <w:r>
+        <w:rPr>
+          <w:rFonts w:ascii="Noto Sans TC" w:eastAsia="Noto Sans TC" w:hAnsi="Noto Sans TC" w:hint="eastAsia"/>
+        </w:rPr>
+        <w:t>對K</w:t>
+      </w:r>
+      <w:r>
+        <w:rPr>
+          <w:rFonts w:ascii="Noto Sans TC" w:eastAsia="Noto Sans TC" w:hAnsi="Noto Sans TC"/>
+        </w:rPr>
+        <w:t>ey</w:t>
+      </w:r>
+      <w:proofErr w:type="gramStart"/>
+      <w:r>
+        <w:rPr>
+          <w:rFonts w:ascii="Noto Sans TC" w:eastAsia="Noto Sans TC" w:hAnsi="Noto Sans TC" w:hint="eastAsia"/>
+        </w:rPr>
+        <w:t>做左旋</w:t>
+      </w:r>
+      <w:proofErr w:type="gramEnd"/>
+      <w:r>
+        <w:rPr>
+          <w:rFonts w:ascii="Noto Sans TC" w:eastAsia="Noto Sans TC" w:hAnsi="Noto Sans TC" w:hint="eastAsia"/>
+        </w:rPr>
+        <w:t>位元，我的做法</w:t>
+      </w:r>
+      <w:proofErr w:type="gramStart"/>
+      <w:r>
+        <w:rPr>
+          <w:rFonts w:ascii="Noto Sans TC" w:eastAsia="Noto Sans TC" w:hAnsi="Noto Sans TC" w:hint="eastAsia"/>
+        </w:rPr>
+        <w:t>是將左旋</w:t>
+      </w:r>
+      <w:proofErr w:type="gramEnd"/>
+      <w:r>
+        <w:rPr>
+          <w:rFonts w:ascii="Noto Sans TC" w:eastAsia="Noto Sans TC" w:hAnsi="Noto Sans TC"/>
+        </w:rPr>
+        <w:t>1</w:t>
+      </w:r>
+      <w:r>
+        <w:rPr>
+          <w:rFonts w:ascii="Noto Sans TC" w:eastAsia="Noto Sans TC" w:hAnsi="Noto Sans TC" w:hint="eastAsia"/>
+        </w:rPr>
+        <w:t>b</w:t>
+      </w:r>
+      <w:r>
+        <w:rPr>
+          <w:rFonts w:ascii="Noto Sans TC" w:eastAsia="Noto Sans TC" w:hAnsi="Noto Sans TC"/>
+        </w:rPr>
+        <w:t>it</w:t>
+      </w:r>
+      <w:r>
+        <w:rPr>
+          <w:rFonts w:ascii="Noto Sans TC" w:eastAsia="Noto Sans TC" w:hAnsi="Noto Sans TC" w:hint="eastAsia"/>
+        </w:rPr>
+        <w:t>與2b</w:t>
+      </w:r>
+      <w:r>
+        <w:rPr>
+          <w:rFonts w:ascii="Noto Sans TC" w:eastAsia="Noto Sans TC" w:hAnsi="Noto Sans TC"/>
+        </w:rPr>
+        <w:t>it</w:t>
+      </w:r>
+      <w:r>
+        <w:rPr>
+          <w:rFonts w:ascii="Noto Sans TC" w:eastAsia="Noto Sans TC" w:hAnsi="Noto Sans TC" w:hint="eastAsia"/>
+        </w:rPr>
+        <w:t>直接寫成p</w:t>
+      </w:r>
+      <w:r>
+        <w:rPr>
+          <w:rFonts w:ascii="Noto Sans TC" w:eastAsia="Noto Sans TC" w:hAnsi="Noto Sans TC"/>
+        </w:rPr>
+        <w:t>ermutation table</w:t>
+      </w:r>
+      <w:r>
+        <w:rPr>
+          <w:rFonts w:ascii="Noto Sans TC" w:eastAsia="Noto Sans TC" w:hAnsi="Noto Sans TC" w:hint="eastAsia"/>
+        </w:rPr>
+        <w:t>，讓程式一致性更高。</w:t>
+      </w:r>
+    </w:p>
+    <w:bookmarkStart w:id="4" w:name="_MON_1710608231"/>
+    <w:bookmarkEnd w:id="4"/>
+    <w:p>
+      <w:pPr>
+        <w:rPr>
+          <w:rFonts w:ascii="Noto Sans TC" w:eastAsia="Noto Sans TC" w:hAnsi="Noto Sans TC" w:hint="eastAsia"/>
+        </w:rPr>
+      </w:pPr>
+      <w:r>
+        <w:rPr>
+          <w:rFonts w:ascii="Noto Sans TC" w:eastAsia="Noto Sans TC" w:hAnsi="Noto Sans TC"/>
+        </w:rPr>
+        <w:object w:dxaOrig="8306" w:dyaOrig="6606" w14:anchorId="2840AA65">
+          <v:shape id="_x0000_i1051" type="#_x0000_t75" style="width:397.1pt;height:315.8pt" o:ole="">
+            <v:imagedata r:id="rId12" o:title=""/>
+          </v:shape>
+          <o:OLEObject Type="Embed" ProgID="Word.OpenDocumentText.12" ShapeID="_x0000_i1051" DrawAspect="Content" ObjectID="_1710610534" r:id="rId13"/>
+        </w:object>
+      </w:r>
+    </w:p>
+    <w:p>
+      <w:pPr>
+        <w:rPr>
+          <w:rFonts w:ascii="Noto Sans TC" w:eastAsia="Noto Sans TC" w:hAnsi="Noto Sans TC"/>
+        </w:rPr>
+      </w:pPr>
+      <w:r>
+        <w:rPr>
+          <w:rFonts w:ascii="Noto Sans TC" w:eastAsia="Noto Sans TC" w:hAnsi="Noto Sans TC" w:hint="eastAsia"/>
+        </w:rPr>
+        <w:lastRenderedPageBreak/>
+        <w:t>然後將左右部分的</w:t>
+      </w:r>
+      <w:r>
+        <w:rPr>
+          <w:rFonts w:ascii="Noto Sans TC" w:eastAsia="Noto Sans TC" w:hAnsi="Noto Sans TC"/>
+        </w:rPr>
+        <w:t>key</w:t>
+      </w:r>
+      <w:r>
+        <w:rPr>
+          <w:rFonts w:ascii="Noto Sans TC" w:eastAsia="Noto Sans TC" w:hAnsi="Noto Sans TC" w:hint="eastAsia"/>
+        </w:rPr>
+        <w:t xml:space="preserve"> c</w:t>
+      </w:r>
+      <w:r>
+        <w:rPr>
+          <w:rFonts w:ascii="Noto Sans TC" w:eastAsia="Noto Sans TC" w:hAnsi="Noto Sans TC"/>
+        </w:rPr>
+        <w:t>ombine</w:t>
+      </w:r>
+      <w:r>
+        <w:rPr>
+          <w:rFonts w:ascii="Noto Sans TC" w:eastAsia="Noto Sans TC" w:hAnsi="Noto Sans TC" w:hint="eastAsia"/>
+        </w:rPr>
+        <w:t>起來，</w:t>
+      </w:r>
+      <w:proofErr w:type="spellStart"/>
+      <w:r>
+        <w:rPr>
+          <w:rFonts w:ascii="Noto Sans TC" w:eastAsia="Noto Sans TC" w:hAnsi="Noto Sans TC"/>
+        </w:rPr>
+        <w:t>concat</w:t>
+      </w:r>
+      <w:proofErr w:type="spellEnd"/>
+      <w:r>
+        <w:rPr>
+          <w:rFonts w:ascii="Noto Sans TC" w:eastAsia="Noto Sans TC" w:hAnsi="Noto Sans TC" w:hint="eastAsia"/>
+        </w:rPr>
+        <w:t>的原理是將</w:t>
+      </w:r>
+      <w:proofErr w:type="spellStart"/>
+      <w:r>
+        <w:rPr>
+          <w:rFonts w:ascii="Noto Sans TC" w:eastAsia="Noto Sans TC" w:hAnsi="Noto Sans TC" w:hint="eastAsia"/>
+        </w:rPr>
+        <w:t>b</w:t>
+      </w:r>
+      <w:r>
+        <w:rPr>
+          <w:rFonts w:ascii="Noto Sans TC" w:eastAsia="Noto Sans TC" w:hAnsi="Noto Sans TC"/>
+        </w:rPr>
+        <w:t>itset</w:t>
+      </w:r>
+      <w:proofErr w:type="spellEnd"/>
+      <w:r>
+        <w:rPr>
+          <w:rFonts w:ascii="Noto Sans TC" w:eastAsia="Noto Sans TC" w:hAnsi="Noto Sans TC" w:hint="eastAsia"/>
+        </w:rPr>
+        <w:t>轉成s</w:t>
+      </w:r>
+      <w:r>
+        <w:rPr>
+          <w:rFonts w:ascii="Noto Sans TC" w:eastAsia="Noto Sans TC" w:hAnsi="Noto Sans TC"/>
+        </w:rPr>
+        <w:t>tring</w:t>
+      </w:r>
+      <w:r>
+        <w:rPr>
+          <w:rFonts w:ascii="Noto Sans TC" w:eastAsia="Noto Sans TC" w:hAnsi="Noto Sans TC" w:hint="eastAsia"/>
+        </w:rPr>
+        <w:t>去相連，再轉回</w:t>
+      </w:r>
+      <w:proofErr w:type="spellStart"/>
+      <w:r>
+        <w:rPr>
+          <w:rFonts w:ascii="Noto Sans TC" w:eastAsia="Noto Sans TC" w:hAnsi="Noto Sans TC"/>
+        </w:rPr>
+        <w:t>bitset</w:t>
+      </w:r>
+      <w:proofErr w:type="spellEnd"/>
+      <w:r>
+        <w:rPr>
+          <w:rFonts w:ascii="Noto Sans TC" w:eastAsia="Noto Sans TC" w:hAnsi="Noto Sans TC" w:hint="eastAsia"/>
+        </w:rPr>
+        <w:t>。</w:t>
+      </w:r>
+    </w:p>
+    <w:bookmarkStart w:id="5" w:name="_MON_1710608340"/>
+    <w:bookmarkEnd w:id="5"/>
+    <w:p>
+      <w:pPr>
+        <w:rPr>
+          <w:rFonts w:ascii="Noto Sans TC" w:eastAsia="Noto Sans TC" w:hAnsi="Noto Sans TC"/>
+        </w:rPr>
+      </w:pPr>
+      <w:r>
+        <w:rPr>
+          <w:rFonts w:ascii="Noto Sans TC" w:eastAsia="Noto Sans TC" w:hAnsi="Noto Sans TC"/>
+        </w:rPr>
+        <w:object w:dxaOrig="8306" w:dyaOrig="2520" w14:anchorId="76200BD5">
+          <v:shape id="_x0000_i1064" type="#_x0000_t75" style="width:415.1pt;height:126pt" o:ole="">
+            <v:imagedata r:id="rId14" o:title=""/>
+          </v:shape>
+          <o:OLEObject Type="Embed" ProgID="Word.OpenDocumentText.12" ShapeID="_x0000_i1064" DrawAspect="Content" ObjectID="_1710610535" r:id="rId15"/>
+        </w:object>
+      </w:r>
+    </w:p>
+    <w:p>
+      <w:pPr>
+        <w:rPr>
+          <w:rFonts w:ascii="Noto Sans TC" w:eastAsia="Noto Sans TC" w:hAnsi="Noto Sans TC"/>
+        </w:rPr>
+      </w:pPr>
+      <w:r>
+        <w:rPr>
+          <w:rFonts w:ascii="Noto Sans TC" w:eastAsia="Noto Sans TC" w:hAnsi="Noto Sans TC" w:hint="eastAsia"/>
+        </w:rPr>
+        <w:t>對c</w:t>
+      </w:r>
+      <w:r>
+        <w:rPr>
+          <w:rFonts w:ascii="Noto Sans TC" w:eastAsia="Noto Sans TC" w:hAnsi="Noto Sans TC"/>
+        </w:rPr>
+        <w:t>ombine</w:t>
+      </w:r>
+      <w:r>
+        <w:rPr>
+          <w:rFonts w:ascii="Noto Sans TC" w:eastAsia="Noto Sans TC" w:hAnsi="Noto Sans TC" w:hint="eastAsia"/>
+        </w:rPr>
+        <w:t>後的k</w:t>
+      </w:r>
+      <w:r>
+        <w:rPr>
+          <w:rFonts w:ascii="Noto Sans TC" w:eastAsia="Noto Sans TC" w:hAnsi="Noto Sans TC"/>
+        </w:rPr>
+        <w:t>ey</w:t>
+      </w:r>
+      <w:r>
+        <w:rPr>
+          <w:rFonts w:ascii="Noto Sans TC" w:eastAsia="Noto Sans TC" w:hAnsi="Noto Sans TC" w:hint="eastAsia"/>
+        </w:rPr>
+        <w:t>做PC2 p</w:t>
+      </w:r>
+      <w:r>
+        <w:rPr>
+          <w:rFonts w:ascii="Noto Sans TC" w:eastAsia="Noto Sans TC" w:hAnsi="Noto Sans TC"/>
+        </w:rPr>
+        <w:t>ermutation</w:t>
+      </w:r>
+      <w:r>
+        <w:rPr>
+          <w:rFonts w:ascii="Noto Sans TC" w:eastAsia="Noto Sans TC" w:hAnsi="Noto Sans TC" w:hint="eastAsia"/>
+        </w:rPr>
+        <w:t>，產生這個r</w:t>
+      </w:r>
+      <w:r>
+        <w:rPr>
+          <w:rFonts w:ascii="Noto Sans TC" w:eastAsia="Noto Sans TC" w:hAnsi="Noto Sans TC"/>
+        </w:rPr>
+        <w:t>ound</w:t>
+      </w:r>
+      <w:r>
+        <w:rPr>
+          <w:rFonts w:ascii="Noto Sans TC" w:eastAsia="Noto Sans TC" w:hAnsi="Noto Sans TC" w:hint="eastAsia"/>
+        </w:rPr>
+        <w:t>的4</w:t>
+      </w:r>
+      <w:r>
+        <w:rPr>
+          <w:rFonts w:ascii="Noto Sans TC" w:eastAsia="Noto Sans TC" w:hAnsi="Noto Sans TC"/>
+        </w:rPr>
+        <w:t>8</w:t>
+      </w:r>
+      <w:r>
+        <w:rPr>
+          <w:rFonts w:ascii="Noto Sans TC" w:eastAsia="Noto Sans TC" w:hAnsi="Noto Sans TC" w:hint="eastAsia"/>
+        </w:rPr>
+        <w:t>b</w:t>
+      </w:r>
+      <w:r>
+        <w:rPr>
+          <w:rFonts w:ascii="Noto Sans TC" w:eastAsia="Noto Sans TC" w:hAnsi="Noto Sans TC"/>
+        </w:rPr>
+        <w:t>it key</w:t>
+      </w:r>
+    </w:p>
+    <w:bookmarkStart w:id="6" w:name="_MON_1710608491"/>
+    <w:bookmarkEnd w:id="6"/>
+    <w:p>
+      <w:pPr>
+        <w:rPr>
+          <w:rFonts w:ascii="Noto Sans TC" w:eastAsia="Noto Sans TC" w:hAnsi="Noto Sans TC"/>
+        </w:rPr>
+      </w:pPr>
+      <w:r>
+        <w:rPr>
+          <w:rFonts w:ascii="Noto Sans TC" w:eastAsia="Noto Sans TC" w:hAnsi="Noto Sans TC"/>
+        </w:rPr>
+        <w:object w:dxaOrig="8306" w:dyaOrig="720" w14:anchorId="61DE472C">
+          <v:shape id="_x0000_i1061" type="#_x0000_t75" style="width:415.1pt;height:36pt" o:ole="">
+            <v:imagedata r:id="rId16" o:title=""/>
+          </v:shape>
+          <o:OLEObject Type="Embed" ProgID="Word.OpenDocumentText.12" ShapeID="_x0000_i1061" DrawAspect="Content" ObjectID="_1710610536" r:id="rId17"/>
+        </w:object>
+      </w:r>
+    </w:p>
+    <w:p>
+      <w:pPr>
+        <w:rPr>
+          <w:rFonts w:ascii="Noto Sans TC" w:eastAsia="Noto Sans TC" w:hAnsi="Noto Sans TC"/>
+        </w:rPr>
+      </w:pPr>
+      <w:r>
+        <w:rPr>
+          <w:rFonts w:ascii="Noto Sans TC" w:eastAsia="Noto Sans TC" w:hAnsi="Noto Sans TC"/>
+        </w:rPr>
+        <w:t>F function</w:t>
+      </w:r>
+      <w:r>
+        <w:rPr>
+          <w:rFonts w:ascii="Noto Sans TC" w:eastAsia="Noto Sans TC" w:hAnsi="Noto Sans TC" w:hint="eastAsia"/>
+        </w:rPr>
+        <w:t>輸入右</w:t>
+      </w:r>
+      <w:proofErr w:type="gramStart"/>
+      <w:r>
+        <w:rPr>
+          <w:rFonts w:ascii="Noto Sans TC" w:eastAsia="Noto Sans TC" w:hAnsi="Noto Sans TC" w:hint="eastAsia"/>
+        </w:rPr>
+        <w:t>半部的</w:t>
+      </w:r>
+      <w:proofErr w:type="gramEnd"/>
+      <w:r>
+        <w:rPr>
+          <w:rFonts w:ascii="Noto Sans TC" w:eastAsia="Noto Sans TC" w:hAnsi="Noto Sans TC" w:hint="eastAsia"/>
+        </w:rPr>
+        <w:t>p</w:t>
+      </w:r>
+      <w:r>
+        <w:rPr>
+          <w:rFonts w:ascii="Noto Sans TC" w:eastAsia="Noto Sans TC" w:hAnsi="Noto Sans TC"/>
+        </w:rPr>
+        <w:t>laintext</w:t>
+      </w:r>
+      <w:r>
+        <w:rPr>
+          <w:rFonts w:ascii="Noto Sans TC" w:eastAsia="Noto Sans TC" w:hAnsi="Noto Sans TC" w:hint="eastAsia"/>
+        </w:rPr>
+        <w:t>與r</w:t>
+      </w:r>
+      <w:r>
+        <w:rPr>
+          <w:rFonts w:ascii="Noto Sans TC" w:eastAsia="Noto Sans TC" w:hAnsi="Noto Sans TC"/>
+        </w:rPr>
+        <w:t>ound key</w:t>
+      </w:r>
+      <w:r>
+        <w:rPr>
+          <w:rFonts w:ascii="Noto Sans TC" w:eastAsia="Noto Sans TC" w:hAnsi="Noto Sans TC" w:hint="eastAsia"/>
+        </w:rPr>
+        <w:t>，輸出與p</w:t>
+      </w:r>
+      <w:r>
+        <w:rPr>
+          <w:rFonts w:ascii="Noto Sans TC" w:eastAsia="Noto Sans TC" w:hAnsi="Noto Sans TC"/>
+        </w:rPr>
+        <w:t>lain</w:t>
+      </w:r>
+      <w:r>
+        <w:rPr>
+          <w:rFonts w:ascii="Noto Sans TC" w:eastAsia="Noto Sans TC" w:hAnsi="Noto Sans TC" w:hint="eastAsia"/>
+        </w:rPr>
+        <w:t>t</w:t>
+      </w:r>
+      <w:r>
+        <w:rPr>
+          <w:rFonts w:ascii="Noto Sans TC" w:eastAsia="Noto Sans TC" w:hAnsi="Noto Sans TC"/>
+        </w:rPr>
+        <w:t>ext</w:t>
+      </w:r>
+      <w:r>
+        <w:rPr>
+          <w:rFonts w:ascii="Noto Sans TC" w:eastAsia="Noto Sans TC" w:hAnsi="Noto Sans TC" w:hint="eastAsia"/>
+        </w:rPr>
+        <w:t>左半</w:t>
+      </w:r>
+      <w:r>
+        <w:rPr>
+          <w:rFonts w:ascii="Noto Sans TC" w:eastAsia="Noto Sans TC" w:hAnsi="Noto Sans TC" w:hint="eastAsia"/>
+        </w:rPr>
+        <w:t>部XOR，</w:t>
+      </w:r>
+      <w:r>
+        <w:rPr>
+          <w:rFonts w:ascii="Noto Sans TC" w:eastAsia="Noto Sans TC" w:hAnsi="Noto Sans TC" w:hint="eastAsia"/>
+        </w:rPr>
+        <w:t>最後</w:t>
+      </w:r>
+      <w:r>
+        <w:rPr>
+          <w:rFonts w:ascii="Noto Sans TC" w:eastAsia="Noto Sans TC" w:hAnsi="Noto Sans TC" w:hint="eastAsia"/>
+        </w:rPr>
+        <w:t>將p</w:t>
+      </w:r>
+      <w:r>
+        <w:rPr>
+          <w:rFonts w:ascii="Noto Sans TC" w:eastAsia="Noto Sans TC" w:hAnsi="Noto Sans TC"/>
+        </w:rPr>
+        <w:t>laintext</w:t>
+      </w:r>
+      <w:r>
+        <w:rPr>
+          <w:rFonts w:ascii="Noto Sans TC" w:eastAsia="Noto Sans TC" w:hAnsi="Noto Sans TC" w:hint="eastAsia"/>
+        </w:rPr>
+        <w:t>左右部分交換</w:t>
+      </w:r>
+    </w:p>
+    <w:bookmarkStart w:id="7" w:name="_MON_1710609219"/>
+    <w:bookmarkEnd w:id="7"/>
+    <w:p>
+      <w:pPr>
+        <w:rPr>
+          <w:rFonts w:ascii="Noto Sans TC" w:eastAsia="Noto Sans TC" w:hAnsi="Noto Sans TC"/>
+        </w:rPr>
+      </w:pPr>
+      <w:r>
+        <w:rPr>
+          <w:rFonts w:ascii="Noto Sans TC" w:eastAsia="Noto Sans TC" w:hAnsi="Noto Sans TC"/>
+        </w:rPr>
+        <w:object w:dxaOrig="8306" w:dyaOrig="1440" w14:anchorId="25183829">
+          <v:shape id="_x0000_i1067" type="#_x0000_t75" style="width:415.1pt;height:1in" o:ole="">
+            <v:imagedata r:id="rId18" o:title=""/>
+          </v:shape>
+          <o:OLEObject Type="Embed" ProgID="Word.OpenDocumentText.12" ShapeID="_x0000_i1067" DrawAspect="Content" ObjectID="_1710610537" r:id="rId19"/>
+        </w:object>
+      </w:r>
+    </w:p>
+    <w:p>
+      <w:pPr>
+        <w:rPr>
+          <w:rFonts w:ascii="Noto Sans TC" w:eastAsia="Noto Sans TC" w:hAnsi="Noto Sans TC"/>
+        </w:rPr>
+      </w:pPr>
+      <w:r>
+        <w:rPr>
+          <w:rFonts w:ascii="Noto Sans TC" w:eastAsia="Noto Sans TC" w:hAnsi="Noto Sans TC" w:hint="eastAsia"/>
+        </w:rPr>
+        <w:t>組合p</w:t>
+      </w:r>
+      <w:r>
+        <w:rPr>
+          <w:rFonts w:ascii="Noto Sans TC" w:eastAsia="Noto Sans TC" w:hAnsi="Noto Sans TC"/>
+        </w:rPr>
+        <w:t>lain</w:t>
+      </w:r>
+      <w:r>
+        <w:rPr>
+          <w:rFonts w:ascii="Noto Sans TC" w:eastAsia="Noto Sans TC" w:hAnsi="Noto Sans TC" w:hint="eastAsia"/>
+        </w:rPr>
+        <w:t>t</w:t>
+      </w:r>
+      <w:r>
+        <w:rPr>
+          <w:rFonts w:ascii="Noto Sans TC" w:eastAsia="Noto Sans TC" w:hAnsi="Noto Sans TC"/>
+        </w:rPr>
+        <w:t>ext</w:t>
+      </w:r>
+      <w:r>
+        <w:rPr>
+          <w:rFonts w:ascii="Noto Sans TC" w:eastAsia="Noto Sans TC" w:hAnsi="Noto Sans TC" w:hint="eastAsia"/>
+        </w:rPr>
+        <w:t>左右部分，然後經過FP就是</w:t>
+      </w:r>
+      <w:r>
+        <w:rPr>
+          <w:rFonts w:ascii="Noto Sans TC" w:eastAsia="Noto Sans TC" w:hAnsi="Noto Sans TC" w:hint="eastAsia"/>
+        </w:rPr>
+        <w:t>加密完成</w:t>
+      </w:r>
+      <w:r>
+        <w:rPr>
+          <w:rFonts w:ascii="Noto Sans TC" w:eastAsia="Noto Sans TC" w:hAnsi="Noto Sans TC" w:hint="eastAsia"/>
+        </w:rPr>
+        <w:t>的密文</w:t>
+      </w:r>
+    </w:p>
+    <w:bookmarkStart w:id="8" w:name="_MON_1710609264"/>
+    <w:bookmarkEnd w:id="8"/>
+    <w:p>
+      <w:pPr>
+        <w:rPr>
+          <w:rFonts w:ascii="Noto Sans TC" w:eastAsia="Noto Sans TC" w:hAnsi="Noto Sans TC"/>
+        </w:rPr>
+      </w:pPr>
+      <w:r>
+        <w:rPr>
+          <w:rFonts w:ascii="Noto Sans TC" w:eastAsia="Noto Sans TC" w:hAnsi="Noto Sans TC"/>
+        </w:rPr>
+        <w:object w:dxaOrig="8306" w:dyaOrig="720" w14:anchorId="4C195B80">
+          <v:shape id="_x0000_i1074" type="#_x0000_t75" style="width:415.1pt;height:36pt" o:ole="">
+            <v:imagedata r:id="rId20" o:title=""/>
+          </v:shape>
+          <o:OLEObject Type="Embed" ProgID="Word.OpenDocumentText.12" ShapeID="_x0000_i1074" DrawAspect="Content" ObjectID="_1710610538" r:id="rId21"/>
+        </w:object>
+      </w:r>
+    </w:p>
+    <w:p>
+      <w:pPr>
+        <w:rPr>
+          <w:rFonts w:ascii="Noto Sans TC" w:eastAsia="Noto Sans TC" w:hAnsi="Noto Sans TC" w:hint="eastAsia"/>
+        </w:rPr>
+      </w:pPr>
+      <w:r>
+        <w:rPr>
+          <w:rFonts w:ascii="Noto Sans TC" w:eastAsia="Noto Sans TC" w:hAnsi="Noto Sans TC" w:hint="eastAsia"/>
+        </w:rPr>
+        <w:t>輸出經過1</w:t>
+      </w:r>
+      <w:r>
+        <w:rPr>
+          <w:rFonts w:ascii="Noto Sans TC" w:eastAsia="Noto Sans TC" w:hAnsi="Noto Sans TC"/>
+        </w:rPr>
+        <w:t>6</w:t>
+      </w:r>
+      <w:r>
+        <w:rPr>
+          <w:rFonts w:ascii="Noto Sans TC" w:eastAsia="Noto Sans TC" w:hAnsi="Noto Sans TC" w:hint="eastAsia"/>
+        </w:rPr>
+        <w:t>進制與大寫轉換，並且設定不到</w:t>
+      </w:r>
+      <w:proofErr w:type="gramStart"/>
+      <w:r>
+        <w:rPr>
+          <w:rFonts w:ascii="Noto Sans TC" w:eastAsia="Noto Sans TC" w:hAnsi="Noto Sans TC"/>
+        </w:rPr>
+        <w:t>16</w:t>
+      </w:r>
+      <w:r>
+        <w:rPr>
+          <w:rFonts w:ascii="Noto Sans TC" w:eastAsia="Noto Sans TC" w:hAnsi="Noto Sans TC" w:hint="eastAsia"/>
+        </w:rPr>
+        <w:t>個字最前面</w:t>
+      </w:r>
+      <w:proofErr w:type="gramEnd"/>
+      <w:r>
+        <w:rPr>
+          <w:rFonts w:ascii="Noto Sans TC" w:eastAsia="Noto Sans TC" w:hAnsi="Noto Sans TC" w:hint="eastAsia"/>
+        </w:rPr>
+        <w:t>要補零</w:t>
+      </w:r>
+    </w:p>
+    <w:bookmarkStart w:id="9" w:name="_MON_1710609394"/>
+    <w:bookmarkEnd w:id="9"/>
+    <w:p>
+      <w:pPr>
+        <w:rPr>
+          <w:rFonts w:ascii="Noto Sans TC" w:eastAsia="Noto Sans TC" w:hAnsi="Noto Sans TC"/>
+        </w:rPr>
+      </w:pPr>
+      <w:r>
+        <w:rPr>
+          <w:rFonts w:ascii="Noto Sans TC" w:eastAsia="Noto Sans TC" w:hAnsi="Noto Sans TC"/>
+        </w:rPr>
+        <w:object w:dxaOrig="8306" w:dyaOrig="1080" w14:anchorId="2DB83AFC">
+          <v:shape id="_x0000_i1078" type="#_x0000_t75" style="width:415.1pt;height:54pt" o:ole="">
+            <v:imagedata r:id="rId22" o:title=""/>
+          </v:shape>
+          <o:OLEObject Type="Embed" ProgID="Word.OpenDocumentText.12" ShapeID="_x0000_i1078" DrawAspect="Content" ObjectID="_1710610539" r:id="rId23"/>
+        </w:object>
+      </w:r>
+    </w:p>
+    <w:p>
+      <w:pPr>
+        <w:rPr>
+          <w:rFonts w:ascii="Noto Sans TC" w:eastAsia="Noto Sans TC" w:hAnsi="Noto Sans TC"/>
+        </w:rPr>
+      </w:pPr>
+    </w:p>
+    <w:p>
+      <w:pPr>
+        <w:rPr>
+          <w:rFonts w:ascii="Noto Sans TC" w:eastAsia="Noto Sans TC" w:hAnsi="Noto Sans TC"/>
+        </w:rPr>
+      </w:pPr>
+    </w:p>
+    <w:p>
+      <w:pPr>
+        <w:rPr>
+          <w:rFonts w:ascii="Noto Sans TC" w:eastAsia="Noto Sans TC" w:hAnsi="Noto Sans TC"/>
+        </w:rPr>
+      </w:pPr>
+    </w:p>
+    <w:p>
+      <w:pPr>
+        <w:rPr>
+          <w:rFonts w:ascii="Noto Sans TC" w:eastAsia="Noto Sans TC" w:hAnsi="Noto Sans TC"/>
+        </w:rPr>
+      </w:pPr>
+      <w:r>
+        <w:rPr>
+          <w:rFonts w:ascii="Noto Sans TC" w:eastAsia="Noto Sans TC" w:hAnsi="Noto Sans TC" w:hint="eastAsia"/>
+        </w:rPr>
+        <w:lastRenderedPageBreak/>
+        <w:t>F f</w:t>
+      </w:r>
+      <w:r>
+        <w:rPr>
+          <w:rFonts w:ascii="Noto Sans TC" w:eastAsia="Noto Sans TC" w:hAnsi="Noto Sans TC"/>
+        </w:rPr>
+        <w:t xml:space="preserve">unction </w:t>
+      </w:r>
+      <w:r>
+        <w:rPr>
+          <w:rFonts w:ascii="Noto Sans TC" w:eastAsia="Noto Sans TC" w:hAnsi="Noto Sans TC" w:hint="eastAsia"/>
+        </w:rPr>
+        <w:t>內容:</w:t>
+      </w:r>
+    </w:p>
+    <w:p>
+      <w:pPr>
+        <w:rPr>
+          <w:rFonts w:ascii="Noto Sans TC" w:eastAsia="Noto Sans TC" w:hAnsi="Noto Sans TC"/>
+        </w:rPr>
+      </w:pPr>
+      <w:proofErr w:type="gramStart"/>
+      <w:r>
+        <w:rPr>
+          <w:rFonts w:ascii="Noto Sans TC" w:eastAsia="Noto Sans TC" w:hAnsi="Noto Sans TC" w:hint="eastAsia"/>
+        </w:rPr>
+        <w:t>將右半</w:t>
+      </w:r>
+      <w:proofErr w:type="gramEnd"/>
+      <w:r>
+        <w:rPr>
+          <w:rFonts w:ascii="Noto Sans TC" w:eastAsia="Noto Sans TC" w:hAnsi="Noto Sans TC" w:hint="eastAsia"/>
+        </w:rPr>
+        <w:t>部p</w:t>
+      </w:r>
+      <w:r>
+        <w:rPr>
+          <w:rFonts w:ascii="Noto Sans TC" w:eastAsia="Noto Sans TC" w:hAnsi="Noto Sans TC"/>
+        </w:rPr>
+        <w:t>laintext</w:t>
+      </w:r>
+      <w:r>
+        <w:rPr>
+          <w:rFonts w:ascii="Noto Sans TC" w:eastAsia="Noto Sans TC" w:hAnsi="Noto Sans TC" w:hint="eastAsia"/>
+        </w:rPr>
+        <w:t>從3</w:t>
+      </w:r>
+      <w:r>
+        <w:rPr>
+          <w:rFonts w:ascii="Noto Sans TC" w:eastAsia="Noto Sans TC" w:hAnsi="Noto Sans TC"/>
+        </w:rPr>
+        <w:t>2</w:t>
+      </w:r>
+      <w:r>
+        <w:rPr>
+          <w:rFonts w:ascii="Noto Sans TC" w:eastAsia="Noto Sans TC" w:hAnsi="Noto Sans TC" w:hint="eastAsia"/>
+        </w:rPr>
+        <w:t>b</w:t>
+      </w:r>
+      <w:r>
+        <w:rPr>
+          <w:rFonts w:ascii="Noto Sans TC" w:eastAsia="Noto Sans TC" w:hAnsi="Noto Sans TC"/>
+        </w:rPr>
+        <w:t xml:space="preserve">it </w:t>
+      </w:r>
+      <w:r>
+        <w:rPr>
+          <w:rFonts w:ascii="Noto Sans TC" w:eastAsia="Noto Sans TC" w:hAnsi="Noto Sans TC" w:hint="eastAsia"/>
+        </w:rPr>
+        <w:t>擴充成4</w:t>
+      </w:r>
+      <w:r>
+        <w:rPr>
+          <w:rFonts w:ascii="Noto Sans TC" w:eastAsia="Noto Sans TC" w:hAnsi="Noto Sans TC"/>
+        </w:rPr>
+        <w:t>8</w:t>
+      </w:r>
+      <w:r>
+        <w:rPr>
+          <w:rFonts w:ascii="Noto Sans TC" w:eastAsia="Noto Sans TC" w:hAnsi="Noto Sans TC" w:hint="eastAsia"/>
+        </w:rPr>
+        <w:t>b</w:t>
+      </w:r>
+      <w:r>
+        <w:rPr>
+          <w:rFonts w:ascii="Noto Sans TC" w:eastAsia="Noto Sans TC" w:hAnsi="Noto Sans TC"/>
+        </w:rPr>
+        <w:t>it</w:t>
+      </w:r>
+      <w:r>
+        <w:rPr>
+          <w:rFonts w:ascii="Noto Sans TC" w:eastAsia="Noto Sans TC" w:hAnsi="Noto Sans TC" w:hint="eastAsia"/>
+        </w:rPr>
+        <w:t>，再與</w:t>
+      </w:r>
+      <w:r>
+        <w:rPr>
+          <w:rFonts w:ascii="Noto Sans TC" w:eastAsia="Noto Sans TC" w:hAnsi="Noto Sans TC"/>
+        </w:rPr>
+        <w:t>round key</w:t>
+      </w:r>
+      <w:r>
+        <w:rPr>
+          <w:rFonts w:ascii="Noto Sans TC" w:eastAsia="Noto Sans TC" w:hAnsi="Noto Sans TC" w:hint="eastAsia"/>
+        </w:rPr>
+        <w:t xml:space="preserve"> XOR</w:t>
+      </w:r>
+    </w:p>
+    <w:bookmarkStart w:id="10" w:name="_MON_1710610158"/>
+    <w:bookmarkEnd w:id="10"/>
+    <w:p>
+      <w:pPr>
+        <w:rPr>
+          <w:rFonts w:ascii="Noto Sans TC" w:eastAsia="Noto Sans TC" w:hAnsi="Noto Sans TC"/>
+        </w:rPr>
+      </w:pPr>
+      <w:r>
+        <w:rPr>
+          <w:rFonts w:ascii="Noto Sans TC" w:eastAsia="Noto Sans TC" w:hAnsi="Noto Sans TC"/>
+        </w:rPr>
+        <w:object w:dxaOrig="8306" w:dyaOrig="1440" w14:anchorId="43ACF2F2">
+          <v:shape id="_x0000_i1133" type="#_x0000_t75" style="width:415.1pt;height:1in" o:ole="">
+            <v:imagedata r:id="rId24" o:title=""/>
+          </v:shape>
+          <o:OLEObject Type="Embed" ProgID="Word.OpenDocumentText.12" ShapeID="_x0000_i1133" DrawAspect="Content" ObjectID="_1710610540" r:id="rId25"/>
+        </w:object>
+      </w:r>
+    </w:p>
+    <w:p>
+      <w:pPr>
+        <w:rPr>
+          <w:rFonts w:ascii="Noto Sans TC" w:eastAsia="Noto Sans TC" w:hAnsi="Noto Sans TC"/>
+        </w:rPr>
+      </w:pPr>
+      <w:r>
+        <w:rPr>
+          <w:rFonts w:ascii="Noto Sans TC" w:eastAsia="Noto Sans TC" w:hAnsi="Noto Sans TC" w:hint="eastAsia"/>
+        </w:rPr>
+        <w:t xml:space="preserve">跑過8個S </w:t>
+      </w:r>
+      <w:r>
+        <w:rPr>
+          <w:rFonts w:ascii="Noto Sans TC" w:eastAsia="Noto Sans TC" w:hAnsi="Noto Sans TC"/>
+        </w:rPr>
+        <w:t>box</w:t>
+      </w:r>
+      <w:r>
+        <w:rPr>
+          <w:rFonts w:ascii="Noto Sans TC" w:eastAsia="Noto Sans TC" w:hAnsi="Noto Sans TC" w:hint="eastAsia"/>
+        </w:rPr>
+        <w:t>，</w:t>
+      </w:r>
+      <w:proofErr w:type="gramStart"/>
+      <w:r>
+        <w:rPr>
+          <w:rFonts w:ascii="Noto Sans TC" w:eastAsia="Noto Sans TC" w:hAnsi="Noto Sans TC" w:hint="eastAsia"/>
+        </w:rPr>
+        <w:t>迴</w:t>
+      </w:r>
+      <w:proofErr w:type="gramEnd"/>
+      <w:r>
+        <w:rPr>
+          <w:rFonts w:ascii="Noto Sans TC" w:eastAsia="Noto Sans TC" w:hAnsi="Noto Sans TC" w:hint="eastAsia"/>
+        </w:rPr>
+        <w:t>圈每次會計算</w:t>
+      </w:r>
+      <w:r>
+        <w:rPr>
+          <w:rFonts w:ascii="Noto Sans TC" w:eastAsia="Noto Sans TC" w:hAnsi="Noto Sans TC" w:hint="eastAsia"/>
+        </w:rPr>
+        <w:t>該</w:t>
+      </w:r>
+      <w:r>
+        <w:rPr>
+          <w:rFonts w:ascii="Noto Sans TC" w:eastAsia="Noto Sans TC" w:hAnsi="Noto Sans TC"/>
+        </w:rPr>
+        <w:t>6 bit</w:t>
+      </w:r>
+      <w:r>
+        <w:rPr>
+          <w:rFonts w:ascii="Noto Sans TC" w:eastAsia="Noto Sans TC" w:hAnsi="Noto Sans TC" w:hint="eastAsia"/>
+        </w:rPr>
+        <w:t xml:space="preserve">對應到S </w:t>
+      </w:r>
+      <w:r>
+        <w:rPr>
+          <w:rFonts w:ascii="Noto Sans TC" w:eastAsia="Noto Sans TC" w:hAnsi="Noto Sans TC"/>
+        </w:rPr>
+        <w:t>box</w:t>
+      </w:r>
+      <w:r>
+        <w:rPr>
+          <w:rFonts w:ascii="Noto Sans TC" w:eastAsia="Noto Sans TC" w:hAnsi="Noto Sans TC" w:hint="eastAsia"/>
+        </w:rPr>
+        <w:t>中的r</w:t>
+      </w:r>
+      <w:r>
+        <w:rPr>
+          <w:rFonts w:ascii="Noto Sans TC" w:eastAsia="Noto Sans TC" w:hAnsi="Noto Sans TC"/>
+        </w:rPr>
+        <w:t>ow col</w:t>
+      </w:r>
+    </w:p>
+    <w:bookmarkStart w:id="11" w:name="_MON_1710610255"/>
+    <w:bookmarkEnd w:id="11"/>
+    <w:p>
+      <w:pPr>
+        <w:rPr>
+          <w:rFonts w:ascii="Noto Sans TC" w:eastAsia="Noto Sans TC" w:hAnsi="Noto Sans TC"/>
+        </w:rPr>
+      </w:pPr>
+      <w:r>
+        <w:rPr>
+          <w:rFonts w:ascii="Noto Sans TC" w:eastAsia="Noto Sans TC" w:hAnsi="Noto Sans TC"/>
+        </w:rPr>
+        <w:object w:dxaOrig="8306" w:dyaOrig="2880" w14:anchorId="27DC240B">
+          <v:shape id="_x0000_i1136" type="#_x0000_t75" style="width:415.1pt;height:2in" o:ole="">
+            <v:imagedata r:id="rId26" o:title=""/>
+          </v:shape>
+          <o:OLEObject Type="Embed" ProgID="Word.OpenDocumentText.12" ShapeID="_x0000_i1136" DrawAspect="Content" ObjectID="_1710610541" r:id="rId27"/>
+        </w:object>
+      </w:r>
+    </w:p>
+    <w:p>
+      <w:pPr>
+        <w:rPr>
+          <w:rFonts w:ascii="Noto Sans TC" w:eastAsia="Noto Sans TC" w:hAnsi="Noto Sans TC"/>
+        </w:rPr>
+      </w:pPr>
+      <w:r>
+        <w:rPr>
+          <w:rFonts w:ascii="Noto Sans TC" w:eastAsia="Noto Sans TC" w:hAnsi="Noto Sans TC" w:hint="eastAsia"/>
+        </w:rPr>
+        <w:t>根據r</w:t>
+      </w:r>
+      <w:r>
+        <w:rPr>
+          <w:rFonts w:ascii="Noto Sans TC" w:eastAsia="Noto Sans TC" w:hAnsi="Noto Sans TC"/>
+        </w:rPr>
+        <w:t>ow col</w:t>
+      </w:r>
+      <w:r>
+        <w:rPr>
+          <w:rFonts w:ascii="Noto Sans TC" w:eastAsia="Noto Sans TC" w:hAnsi="Noto Sans TC" w:hint="eastAsia"/>
+        </w:rPr>
+        <w:t xml:space="preserve">從當前S </w:t>
+      </w:r>
+      <w:r>
+        <w:rPr>
+          <w:rFonts w:ascii="Noto Sans TC" w:eastAsia="Noto Sans TC" w:hAnsi="Noto Sans TC"/>
+        </w:rPr>
+        <w:t>box</w:t>
+      </w:r>
+      <w:r>
+        <w:rPr>
+          <w:rFonts w:ascii="Noto Sans TC" w:eastAsia="Noto Sans TC" w:hAnsi="Noto Sans TC" w:hint="eastAsia"/>
+        </w:rPr>
+        <w:t>中取出4b</w:t>
+      </w:r>
+      <w:r>
+        <w:rPr>
+          <w:rFonts w:ascii="Noto Sans TC" w:eastAsia="Noto Sans TC" w:hAnsi="Noto Sans TC"/>
+        </w:rPr>
+        <w:t>it</w:t>
+      </w:r>
+      <w:r>
+        <w:rPr>
+          <w:rFonts w:ascii="Noto Sans TC" w:eastAsia="Noto Sans TC" w:hAnsi="Noto Sans TC" w:hint="eastAsia"/>
+        </w:rPr>
+        <w:t>輸出，</w:t>
+      </w:r>
+      <w:r>
+        <w:rPr>
+          <w:rFonts w:ascii="Noto Sans TC" w:eastAsia="Noto Sans TC" w:hAnsi="Noto Sans TC"/>
+        </w:rPr>
+        <w:t>assign</w:t>
+      </w:r>
+      <w:r>
+        <w:rPr>
+          <w:rFonts w:ascii="Noto Sans TC" w:eastAsia="Noto Sans TC" w:hAnsi="Noto Sans TC" w:hint="eastAsia"/>
+        </w:rPr>
+        <w:t>到輸出變數</w:t>
+      </w:r>
+    </w:p>
+    <w:bookmarkStart w:id="12" w:name="_MON_1710610321"/>
+    <w:bookmarkEnd w:id="12"/>
+    <w:p>
+      <w:pPr>
+        <w:rPr>
+          <w:rFonts w:ascii="Noto Sans TC" w:eastAsia="Noto Sans TC" w:hAnsi="Noto Sans TC"/>
+        </w:rPr>
+      </w:pPr>
+      <w:r>
+        <w:rPr>
+          <w:rFonts w:ascii="Noto Sans TC" w:eastAsia="Noto Sans TC" w:hAnsi="Noto Sans TC"/>
+        </w:rPr>
+        <w:object w:dxaOrig="8306" w:dyaOrig="1800" w14:anchorId="022AD7FC">
+          <v:shape id="_x0000_i1139" type="#_x0000_t75" style="width:415.1pt;height:90pt" o:ole="">
+            <v:imagedata r:id="rId28" o:title=""/>
+          </v:shape>
+          <o:OLEObject Type="Embed" ProgID="Word.OpenDocumentText.12" ShapeID="_x0000_i1139" DrawAspect="Content" ObjectID="_1710610542" r:id="rId29"/>
+        </w:object>
+      </w:r>
+    </w:p>
+    <w:p>
+      <w:pPr>
+        <w:rPr>
+          <w:rFonts w:ascii="Noto Sans TC" w:eastAsia="Noto Sans TC" w:hAnsi="Noto Sans TC"/>
+        </w:rPr>
+      </w:pPr>
+      <w:r>
+        <w:rPr>
+          <w:rFonts w:ascii="Noto Sans TC" w:eastAsia="Noto Sans TC" w:hAnsi="Noto Sans TC" w:hint="eastAsia"/>
+        </w:rPr>
+        <w:t xml:space="preserve">輸出再經過P </w:t>
+      </w:r>
+      <w:r>
+        <w:rPr>
+          <w:rFonts w:ascii="Noto Sans TC" w:eastAsia="Noto Sans TC" w:hAnsi="Noto Sans TC"/>
+        </w:rPr>
+        <w:t>permutation</w:t>
+      </w:r>
+      <w:r>
+        <w:rPr>
+          <w:rFonts w:ascii="Noto Sans TC" w:eastAsia="Noto Sans TC" w:hAnsi="Noto Sans TC" w:hint="eastAsia"/>
+        </w:rPr>
+        <w:t>轉換</w:t>
+      </w:r>
+    </w:p>
+    <w:bookmarkStart w:id="13" w:name="_MON_1710610374"/>
+    <w:bookmarkEnd w:id="13"/>
+    <w:p>
+      <w:pPr>
+        <w:rPr>
+          <w:rFonts w:ascii="Noto Sans TC" w:eastAsia="Noto Sans TC" w:hAnsi="Noto Sans TC" w:hint="eastAsia"/>
+        </w:rPr>
+      </w:pPr>
+      <w:r>
+        <w:rPr>
+          <w:rFonts w:ascii="Noto Sans TC" w:eastAsia="Noto Sans TC" w:hAnsi="Noto Sans TC"/>
+        </w:rPr>
+        <w:object w:dxaOrig="8306" w:dyaOrig="720" w14:anchorId="47107386">
+          <v:shape id="_x0000_i1142" type="#_x0000_t75" style="width:415.1pt;height:36pt" o:ole="">
+            <v:imagedata r:id="rId30" o:title=""/>
+          </v:shape>
+          <o:OLEObject Type="Embed" ProgID="Word.OpenDocumentText.12" ShapeID="_x0000_i1142" DrawAspect="Content" ObjectID="_1710610543" r:id="rId31"/>
+        </w:object>
+      </w:r>
+    </w:p>
+    <w:p>
+      <w:pPr>
+        <w:pStyle w:val="3"/>
+        <w:rPr>
+          <w:rFonts w:ascii="Noto Sans TC" w:eastAsia="Noto Sans TC" w:hAnsi="Noto Sans TC"/>
+          <w:sz w:val="32"/>
+          <w:szCs w:val="32"/>
+        </w:rPr>
+        <w:sectPr>
+          <w:pgSz w:w="11906" w:h="16838"/>
+          <w:pgMar w:top="1440" w:right="1800" w:bottom="1440" w:left="1800" w:header="851" w:footer="992" w:gutter="0"/>
+          <w:cols w:space="425"/>
+          <w:docGrid w:type="lines" w:linePitch="360"/>
+        </w:sectPr>
+      </w:pPr>
+    </w:p>
+    <w:p>
+      <w:pPr>
+        <w:pStyle w:val="3"/>
+        <w:rPr>
+          <w:rFonts w:ascii="Noto Sans TC" w:eastAsia="Noto Sans TC" w:hAnsi="Noto Sans TC"/>
+          <w:sz w:val="32"/>
+          <w:szCs w:val="32"/>
+        </w:rPr>
+      </w:pPr>
+      <w:r>
+        <w:rPr>
+          <w:rFonts w:ascii="Noto Sans TC" w:eastAsia="Noto Sans TC" w:hAnsi="Noto Sans TC" w:hint="eastAsia"/>
+          <w:sz w:val="32"/>
+          <w:szCs w:val="32"/>
+        </w:rPr>
+        <w:lastRenderedPageBreak/>
         <w:t>解密</w:t>
       </w:r>
     </w:p>
     <w:p>
-      <w:r>
-        <w:rPr>
-          <w:rFonts w:hint="eastAsia"/>
-        </w:rPr>
-        <w:t>先將會使用到的</w:t>
-      </w:r>
-      <w:r>
-        <w:rPr>
-          <w:rFonts w:hint="eastAsia"/>
-        </w:rPr>
-        <w:t>t</w:t>
-      </w:r>
-      <w:r>
+      <w:pPr>
+        <w:rPr>
+          <w:rFonts w:ascii="Noto Sans TC" w:eastAsia="Noto Sans TC" w:hAnsi="Noto Sans TC"/>
+        </w:rPr>
+      </w:pPr>
+      <w:r>
+        <w:rPr>
+          <w:rFonts w:ascii="Noto Sans TC" w:eastAsia="Noto Sans TC" w:hAnsi="Noto Sans TC" w:hint="eastAsia"/>
+        </w:rPr>
+        <w:t>先將會使用到的t</w:t>
+      </w:r>
+      <w:r>
+        <w:rPr>
+          <w:rFonts w:ascii="Noto Sans TC" w:eastAsia="Noto Sans TC" w:hAnsi="Noto Sans TC"/>
+        </w:rPr>
         <w:t>able</w:t>
       </w:r>
       <w:r>
         <w:rPr>
-          <w:rFonts w:hint="eastAsia"/>
+          <w:rFonts w:ascii="Noto Sans TC" w:eastAsia="Noto Sans TC" w:hAnsi="Noto Sans TC" w:hint="eastAsia"/>
         </w:rPr>
         <w:t>全部列出來</w:t>
       </w:r>
     </w:p>
     <w:p>
-      <w:r>
-        <w:rPr>
+      <w:pPr>
+        <w:rPr>
+          <w:rFonts w:ascii="Noto Sans TC" w:eastAsia="Noto Sans TC" w:hAnsi="Noto Sans TC"/>
+        </w:rPr>
+      </w:pPr>
+      <w:r>
+        <w:rPr>
+          <w:rFonts w:ascii="Noto Sans TC" w:eastAsia="Noto Sans TC" w:hAnsi="Noto Sans TC"/>
           <w:noProof/>
         </w:rPr>
         <w:drawing>
@@ -150,7 +1556,7 @@
                     <pic:cNvPicPr/>
                   </pic:nvPicPr>
                   <pic:blipFill>
-                    <a:blip r:embed="rId4"/>
+                    <a:blip r:embed="rId32"/>
                     <a:stretch>
                       <a:fillRect/>
                     </a:stretch>
@@ -172,335 +1578,361 @@
       </w:r>
     </w:p>
     <w:p>
-      <w:r>
-        <w:rPr>
-          <w:rFonts w:hint="eastAsia"/>
-        </w:rPr>
-        <w:t>將</w:t>
-      </w:r>
-      <w:r>
-        <w:rPr>
-          <w:rFonts w:hint="eastAsia"/>
-        </w:rPr>
-        <w:t>i</w:t>
-      </w:r>
-      <w:r>
+      <w:pPr>
+        <w:rPr>
+          <w:rFonts w:ascii="Noto Sans TC" w:eastAsia="Noto Sans TC" w:hAnsi="Noto Sans TC" w:hint="eastAsia"/>
+        </w:rPr>
+      </w:pPr>
+      <w:r>
+        <w:rPr>
+          <w:rFonts w:ascii="Noto Sans TC" w:eastAsia="Noto Sans TC" w:hAnsi="Noto Sans TC" w:hint="eastAsia"/>
+        </w:rPr>
+        <w:t>將i</w:t>
+      </w:r>
+      <w:r>
+        <w:rPr>
+          <w:rFonts w:ascii="Noto Sans TC" w:eastAsia="Noto Sans TC" w:hAnsi="Noto Sans TC"/>
+        </w:rPr>
         <w:t>nput</w:t>
       </w:r>
       <w:r>
         <w:rPr>
-          <w:rFonts w:hint="eastAsia"/>
-        </w:rPr>
-        <w:t>做一些基本的處理，例如補</w:t>
-      </w:r>
-      <w:r>
-        <w:rPr>
-          <w:rFonts w:hint="eastAsia"/>
-        </w:rPr>
-        <w:t>0</w:t>
-      </w:r>
-    </w:p>
-    <w:p>
-      <w:r>
-        <w:rPr>
-          <w:noProof/>
-        </w:rPr>
-        <w:drawing>
-          <wp:inline distT="0" distB="0" distL="0" distR="0" wp14:anchorId="192501FE" wp14:editId="3BCA38BA">
-            <wp:extent cx="3190875" cy="2876550"/>
-            <wp:effectExtent l="0" t="0" r="9525" b="0"/>
-            <wp:docPr id="2" name="圖片 2"/>
-            <wp:cNvGraphicFramePr>
-              <a:graphicFrameLocks xmlns:a="http://schemas.openxmlformats.org/drawingml/2006/main" noChangeAspect="1"/>
-            </wp:cNvGraphicFramePr>
-            <a:graphic xmlns:a="http://schemas.openxmlformats.org/drawingml/2006/main">
-              <a:graphicData uri="http://schemas.openxmlformats.org/drawingml/2006/picture">
-                <pic:pic xmlns:pic="http://schemas.openxmlformats.org/drawingml/2006/picture">
-                  <pic:nvPicPr>
-                    <pic:cNvPr id="1" name=""/>
-                    <pic:cNvPicPr/>
-                  </pic:nvPicPr>
-                  <pic:blipFill>
-                    <a:blip r:embed="rId5"/>
-                    <a:stretch>
-                      <a:fillRect/>
-                    </a:stretch>
-                  </pic:blipFill>
-                  <pic:spPr>
-                    <a:xfrm>
-                      <a:off x="0" y="0"/>
-                      <a:ext cx="3190875" cy="2876550"/>
-                    </a:xfrm>
-                    <a:prstGeom prst="rect">
-                      <a:avLst/>
-                    </a:prstGeom>
-                  </pic:spPr>
-                </pic:pic>
-              </a:graphicData>
-            </a:graphic>
-          </wp:inline>
-        </w:drawing>
-      </w:r>
-    </w:p>
-    <w:p/>
-    <w:p/>
-    <w:p/>
-    <w:p/>
-    <w:p>
-      <w:r>
-        <w:rPr>
-          <w:rFonts w:hint="eastAsia"/>
+          <w:rFonts w:ascii="Noto Sans TC" w:eastAsia="Noto Sans TC" w:hAnsi="Noto Sans TC" w:hint="eastAsia"/>
+        </w:rPr>
+        <w:t>做一些基本的處理，例如補0</w:t>
+      </w:r>
+    </w:p>
+    <w:bookmarkStart w:id="14" w:name="_MON_1710609571"/>
+    <w:bookmarkEnd w:id="14"/>
+    <w:p>
+      <w:pPr>
+        <w:rPr>
+          <w:rFonts w:ascii="Noto Sans TC" w:eastAsia="Noto Sans TC" w:hAnsi="Noto Sans TC" w:hint="eastAsia"/>
+        </w:rPr>
+      </w:pPr>
+      <w:r>
+        <w:rPr>
+          <w:rFonts w:ascii="Noto Sans TC" w:eastAsia="Noto Sans TC" w:hAnsi="Noto Sans TC"/>
+        </w:rPr>
+        <w:object w:dxaOrig="8306" w:dyaOrig="6480" w14:anchorId="5322FE06">
+          <v:shape id="_x0000_i1081" type="#_x0000_t75" style="width:415.1pt;height:324pt" o:ole="">
+            <v:imagedata r:id="rId33" o:title=""/>
+          </v:shape>
+          <o:OLEObject Type="Embed" ProgID="Word.OpenDocumentText.12" ShapeID="_x0000_i1081" DrawAspect="Content" ObjectID="_1710610544" r:id="rId34"/>
+        </w:object>
+      </w:r>
+    </w:p>
+    <w:p>
+      <w:pPr>
+        <w:rPr>
+          <w:rFonts w:ascii="Noto Sans TC" w:eastAsia="Noto Sans TC" w:hAnsi="Noto Sans TC"/>
+        </w:rPr>
+      </w:pPr>
+    </w:p>
+    <w:p>
+      <w:pPr>
+        <w:rPr>
+          <w:rFonts w:ascii="Noto Sans TC" w:eastAsia="Noto Sans TC" w:hAnsi="Noto Sans TC"/>
+        </w:rPr>
+      </w:pPr>
+    </w:p>
+    <w:p>
+      <w:pPr>
+        <w:rPr>
+          <w:rFonts w:ascii="Noto Sans TC" w:eastAsia="Noto Sans TC" w:hAnsi="Noto Sans TC" w:hint="eastAsia"/>
+        </w:rPr>
+      </w:pPr>
+      <w:r>
+        <w:rPr>
+          <w:rFonts w:ascii="Noto Sans TC" w:eastAsia="Noto Sans TC" w:hAnsi="Noto Sans TC" w:hint="eastAsia"/>
         </w:rPr>
         <w:lastRenderedPageBreak/>
-        <w:t>生成</w:t>
-      </w:r>
-      <w:r>
-        <w:rPr>
-          <w:rFonts w:hint="eastAsia"/>
-        </w:rPr>
-        <w:t>16</w:t>
-      </w:r>
-      <w:r>
-        <w:rPr>
-          <w:rFonts w:hint="eastAsia"/>
-        </w:rPr>
-        <w:t>個</w:t>
-      </w:r>
-      <w:r>
-        <w:rPr>
-          <w:rFonts w:hint="eastAsia"/>
-        </w:rPr>
-        <w:t>s</w:t>
-      </w:r>
-      <w:r>
+        <w:t>生成16個s</w:t>
+      </w:r>
+      <w:r>
+        <w:rPr>
+          <w:rFonts w:ascii="Noto Sans TC" w:eastAsia="Noto Sans TC" w:hAnsi="Noto Sans TC"/>
+        </w:rPr>
         <w:t>ubkey</w:t>
       </w:r>
     </w:p>
-    <w:p>
-      <w:r>
-        <w:rPr>
-          <w:noProof/>
-        </w:rPr>
-        <w:drawing>
-          <wp:inline distT="0" distB="0" distL="0" distR="0" wp14:anchorId="13BCA420" wp14:editId="46F12CBA">
-            <wp:extent cx="3886200" cy="4410075"/>
-            <wp:effectExtent l="0" t="0" r="0" b="9525"/>
-            <wp:docPr id="3" name="圖片 3"/>
-            <wp:cNvGraphicFramePr>
-              <a:graphicFrameLocks xmlns:a="http://schemas.openxmlformats.org/drawingml/2006/main" noChangeAspect="1"/>
-            </wp:cNvGraphicFramePr>
-            <a:graphic xmlns:a="http://schemas.openxmlformats.org/drawingml/2006/main">
-              <a:graphicData uri="http://schemas.openxmlformats.org/drawingml/2006/picture">
-                <pic:pic xmlns:pic="http://schemas.openxmlformats.org/drawingml/2006/picture">
-                  <pic:nvPicPr>
-                    <pic:cNvPr id="1" name=""/>
-                    <pic:cNvPicPr/>
-                  </pic:nvPicPr>
-                  <pic:blipFill>
-                    <a:blip r:embed="rId6"/>
-                    <a:stretch>
-                      <a:fillRect/>
-                    </a:stretch>
-                  </pic:blipFill>
-                  <pic:spPr>
-                    <a:xfrm>
-                      <a:off x="0" y="0"/>
-                      <a:ext cx="3886200" cy="4410075"/>
-                    </a:xfrm>
-                    <a:prstGeom prst="rect">
-                      <a:avLst/>
-                    </a:prstGeom>
-                  </pic:spPr>
-                </pic:pic>
-              </a:graphicData>
-            </a:graphic>
-          </wp:inline>
-        </w:drawing>
-      </w:r>
-    </w:p>
-    <w:p>
-      <w:r>
+    <w:bookmarkStart w:id="15" w:name="_MON_1710609606"/>
+    <w:bookmarkEnd w:id="15"/>
+    <w:p>
+      <w:pPr>
+        <w:rPr>
+          <w:rFonts w:ascii="Noto Sans TC" w:eastAsia="Noto Sans TC" w:hAnsi="Noto Sans TC" w:hint="eastAsia"/>
+        </w:rPr>
+      </w:pPr>
+      <w:r>
+        <w:rPr>
+          <w:rFonts w:ascii="Noto Sans TC" w:eastAsia="Noto Sans TC" w:hAnsi="Noto Sans TC"/>
+        </w:rPr>
+        <w:object w:dxaOrig="8306" w:dyaOrig="9360" w14:anchorId="76926A16">
+          <v:shape id="_x0000_i1083" type="#_x0000_t75" style="width:415.1pt;height:468pt" o:ole="">
+            <v:imagedata r:id="rId35" o:title=""/>
+          </v:shape>
+          <o:OLEObject Type="Embed" ProgID="Word.OpenDocumentText.12" ShapeID="_x0000_i1083" DrawAspect="Content" ObjectID="_1710610545" r:id="rId36"/>
+        </w:object>
+      </w:r>
+    </w:p>
+    <w:p>
+      <w:pPr>
+        <w:rPr>
+          <w:rFonts w:ascii="Noto Sans TC" w:eastAsia="Noto Sans TC" w:hAnsi="Noto Sans TC"/>
+        </w:rPr>
+      </w:pPr>
+    </w:p>
+    <w:p>
+      <w:pPr>
+        <w:rPr>
+          <w:rFonts w:ascii="Noto Sans TC" w:eastAsia="Noto Sans TC" w:hAnsi="Noto Sans TC"/>
+        </w:rPr>
+      </w:pPr>
+    </w:p>
+    <w:p>
+      <w:pPr>
+        <w:rPr>
+          <w:rFonts w:ascii="Noto Sans TC" w:eastAsia="Noto Sans TC" w:hAnsi="Noto Sans TC"/>
+        </w:rPr>
+      </w:pPr>
+    </w:p>
+    <w:p>
+      <w:pPr>
+        <w:rPr>
+          <w:rFonts w:ascii="Noto Sans TC" w:eastAsia="Noto Sans TC" w:hAnsi="Noto Sans TC"/>
+        </w:rPr>
+      </w:pPr>
+    </w:p>
+    <w:p>
+      <w:pPr>
+        <w:rPr>
+          <w:rFonts w:ascii="Noto Sans TC" w:eastAsia="Noto Sans TC" w:hAnsi="Noto Sans TC"/>
+        </w:rPr>
+      </w:pPr>
+    </w:p>
+    <w:p>
+      <w:pPr>
+        <w:rPr>
+          <w:rFonts w:ascii="Noto Sans TC" w:eastAsia="Noto Sans TC" w:hAnsi="Noto Sans TC"/>
+        </w:rPr>
+      </w:pPr>
+      <w:r>
+        <w:rPr>
+          <w:rFonts w:ascii="Noto Sans TC" w:eastAsia="Noto Sans TC" w:hAnsi="Noto Sans TC"/>
+        </w:rPr>
+        <w:lastRenderedPageBreak/>
         <w:t>F function</w:t>
       </w:r>
       <w:r>
         <w:rPr>
-          <w:rFonts w:hint="eastAsia"/>
+          <w:rFonts w:ascii="Noto Sans TC" w:eastAsia="Noto Sans TC" w:hAnsi="Noto Sans TC" w:hint="eastAsia"/>
         </w:rPr>
         <w:t>實做</w:t>
       </w:r>
     </w:p>
-    <w:p>
-      <w:r>
-        <w:rPr>
-          <w:noProof/>
-        </w:rPr>
-        <w:drawing>
-          <wp:inline distT="0" distB="0" distL="0" distR="0" wp14:anchorId="25015490" wp14:editId="69D3C426">
-            <wp:extent cx="5274310" cy="2887980"/>
-            <wp:effectExtent l="0" t="0" r="2540" b="7620"/>
-            <wp:docPr id="4" name="圖片 4"/>
-            <wp:cNvGraphicFramePr>
-              <a:graphicFrameLocks xmlns:a="http://schemas.openxmlformats.org/drawingml/2006/main" noChangeAspect="1"/>
-            </wp:cNvGraphicFramePr>
-            <a:graphic xmlns:a="http://schemas.openxmlformats.org/drawingml/2006/main">
-              <a:graphicData uri="http://schemas.openxmlformats.org/drawingml/2006/picture">
-                <pic:pic xmlns:pic="http://schemas.openxmlformats.org/drawingml/2006/picture">
-                  <pic:nvPicPr>
-                    <pic:cNvPr id="1" name=""/>
-                    <pic:cNvPicPr/>
-                  </pic:nvPicPr>
-                  <pic:blipFill>
-                    <a:blip r:embed="rId7"/>
-                    <a:stretch>
-                      <a:fillRect/>
-                    </a:stretch>
-                  </pic:blipFill>
-                  <pic:spPr>
-                    <a:xfrm>
-                      <a:off x="0" y="0"/>
-                      <a:ext cx="5274310" cy="2887980"/>
-                    </a:xfrm>
-                    <a:prstGeom prst="rect">
-                      <a:avLst/>
-                    </a:prstGeom>
-                  </pic:spPr>
-                </pic:pic>
-              </a:graphicData>
-            </a:graphic>
-          </wp:inline>
-        </w:drawing>
-      </w:r>
-    </w:p>
-    <w:p/>
-    <w:p/>
-    <w:p/>
-    <w:p>
-      <w:r>
-        <w:rPr>
-          <w:rFonts w:hint="eastAsia"/>
+    <w:bookmarkStart w:id="16" w:name="_MON_1710609638"/>
+    <w:bookmarkEnd w:id="16"/>
+    <w:p>
+      <w:pPr>
+        <w:rPr>
+          <w:rFonts w:ascii="Noto Sans TC" w:eastAsia="Noto Sans TC" w:hAnsi="Noto Sans TC" w:hint="eastAsia"/>
+        </w:rPr>
+      </w:pPr>
+      <w:r>
+        <w:rPr>
+          <w:rFonts w:ascii="Noto Sans TC" w:eastAsia="Noto Sans TC" w:hAnsi="Noto Sans TC"/>
+        </w:rPr>
+        <w:object w:dxaOrig="8306" w:dyaOrig="9360" w14:anchorId="6D10CBD6">
+          <v:shape id="_x0000_i1085" type="#_x0000_t75" style="width:415.1pt;height:468pt" o:ole="">
+            <v:imagedata r:id="rId37" o:title=""/>
+          </v:shape>
+          <o:OLEObject Type="Embed" ProgID="Word.OpenDocumentText.12" ShapeID="_x0000_i1085" DrawAspect="Content" ObjectID="_1710610546" r:id="rId38"/>
+        </w:object>
+      </w:r>
+    </w:p>
+    <w:p>
+      <w:pPr>
+        <w:rPr>
+          <w:rFonts w:ascii="Noto Sans TC" w:eastAsia="Noto Sans TC" w:hAnsi="Noto Sans TC"/>
+        </w:rPr>
+      </w:pPr>
+    </w:p>
+    <w:p>
+      <w:pPr>
+        <w:rPr>
+          <w:rFonts w:ascii="Noto Sans TC" w:eastAsia="Noto Sans TC" w:hAnsi="Noto Sans TC"/>
+        </w:rPr>
+      </w:pPr>
+    </w:p>
+    <w:p>
+      <w:pPr>
+        <w:rPr>
+          <w:rFonts w:ascii="Noto Sans TC" w:eastAsia="Noto Sans TC" w:hAnsi="Noto Sans TC"/>
+        </w:rPr>
+      </w:pPr>
+    </w:p>
+    <w:p>
+      <w:pPr>
+        <w:rPr>
+          <w:rFonts w:ascii="Noto Sans TC" w:eastAsia="Noto Sans TC" w:hAnsi="Noto Sans TC"/>
+        </w:rPr>
+      </w:pPr>
+    </w:p>
+    <w:p>
+      <w:pPr>
+        <w:rPr>
+          <w:rFonts w:ascii="Noto Sans TC" w:eastAsia="Noto Sans TC" w:hAnsi="Noto Sans TC"/>
+        </w:rPr>
+      </w:pPr>
+    </w:p>
+    <w:p>
+      <w:pPr>
+        <w:rPr>
+          <w:rFonts w:ascii="Noto Sans TC" w:eastAsia="Noto Sans TC" w:hAnsi="Noto Sans TC"/>
+        </w:rPr>
+      </w:pPr>
+      <w:r>
+        <w:rPr>
+          <w:rFonts w:ascii="Noto Sans TC" w:eastAsia="Noto Sans TC" w:hAnsi="Noto Sans TC" w:hint="eastAsia"/>
         </w:rPr>
         <w:lastRenderedPageBreak/>
         <w:t>解密主要演算法</w:t>
       </w:r>
     </w:p>
-    <w:p>
-      <w:r>
-        <w:rPr>
-          <w:noProof/>
-        </w:rPr>
-        <w:drawing>
-          <wp:inline distT="0" distB="0" distL="0" distR="0" wp14:anchorId="7E25EEE5" wp14:editId="104AC7FF">
-            <wp:extent cx="3781425" cy="4248150"/>
-            <wp:effectExtent l="0" t="0" r="9525" b="0"/>
-            <wp:docPr id="5" name="圖片 5"/>
-            <wp:cNvGraphicFramePr>
-              <a:graphicFrameLocks xmlns:a="http://schemas.openxmlformats.org/drawingml/2006/main" noChangeAspect="1"/>
-            </wp:cNvGraphicFramePr>
-            <a:graphic xmlns:a="http://schemas.openxmlformats.org/drawingml/2006/main">
-              <a:graphicData uri="http://schemas.openxmlformats.org/drawingml/2006/picture">
-                <pic:pic xmlns:pic="http://schemas.openxmlformats.org/drawingml/2006/picture">
-                  <pic:nvPicPr>
-                    <pic:cNvPr id="1" name=""/>
-                    <pic:cNvPicPr/>
-                  </pic:nvPicPr>
-                  <pic:blipFill>
-                    <a:blip r:embed="rId8"/>
-                    <a:stretch>
-                      <a:fillRect/>
-                    </a:stretch>
-                  </pic:blipFill>
-                  <pic:spPr>
-                    <a:xfrm>
-                      <a:off x="0" y="0"/>
-                      <a:ext cx="3781425" cy="4248150"/>
-                    </a:xfrm>
-                    <a:prstGeom prst="rect">
-                      <a:avLst/>
-                    </a:prstGeom>
-                  </pic:spPr>
-                </pic:pic>
-              </a:graphicData>
-            </a:graphic>
-          </wp:inline>
-        </w:drawing>
-      </w:r>
-    </w:p>
-    <w:p>
-      <w:r>
-        <w:rPr>
-          <w:rFonts w:hint="eastAsia"/>
-        </w:rPr>
+    <w:bookmarkStart w:id="17" w:name="_MON_1710609675"/>
+    <w:bookmarkEnd w:id="17"/>
+    <w:p>
+      <w:pPr>
+        <w:rPr>
+          <w:rFonts w:ascii="Noto Sans TC" w:eastAsia="Noto Sans TC" w:hAnsi="Noto Sans TC" w:hint="eastAsia"/>
+        </w:rPr>
+      </w:pPr>
+      <w:r>
+        <w:rPr>
+          <w:rFonts w:ascii="Noto Sans TC" w:eastAsia="Noto Sans TC" w:hAnsi="Noto Sans TC"/>
+        </w:rPr>
+        <w:object w:dxaOrig="8306" w:dyaOrig="8280" w14:anchorId="0CED8F46">
+          <v:shape id="_x0000_i1087" type="#_x0000_t75" style="width:415.1pt;height:414pt" o:ole="">
+            <v:imagedata r:id="rId39" o:title=""/>
+          </v:shape>
+          <o:OLEObject Type="Embed" ProgID="Word.OpenDocumentText.12" ShapeID="_x0000_i1087" DrawAspect="Content" ObjectID="_1710610547" r:id="rId40"/>
+        </w:object>
+      </w:r>
+    </w:p>
+    <w:p>
+      <w:pPr>
+        <w:rPr>
+          <w:rFonts w:ascii="Noto Sans TC" w:eastAsia="Noto Sans TC" w:hAnsi="Noto Sans TC"/>
+        </w:rPr>
+      </w:pPr>
+    </w:p>
+    <w:p>
+      <w:pPr>
+        <w:rPr>
+          <w:rFonts w:ascii="Noto Sans TC" w:eastAsia="Noto Sans TC" w:hAnsi="Noto Sans TC"/>
+        </w:rPr>
+      </w:pPr>
+    </w:p>
+    <w:p>
+      <w:pPr>
+        <w:rPr>
+          <w:rFonts w:ascii="Noto Sans TC" w:eastAsia="Noto Sans TC" w:hAnsi="Noto Sans TC"/>
+        </w:rPr>
+      </w:pPr>
+    </w:p>
+    <w:p>
+      <w:pPr>
+        <w:rPr>
+          <w:rFonts w:ascii="Noto Sans TC" w:eastAsia="Noto Sans TC" w:hAnsi="Noto Sans TC"/>
+        </w:rPr>
+      </w:pPr>
+    </w:p>
+    <w:p>
+      <w:pPr>
+        <w:rPr>
+          <w:rFonts w:ascii="Noto Sans TC" w:eastAsia="Noto Sans TC" w:hAnsi="Noto Sans TC"/>
+        </w:rPr>
+      </w:pPr>
+    </w:p>
+    <w:p>
+      <w:pPr>
+        <w:rPr>
+          <w:rFonts w:ascii="Noto Sans TC" w:eastAsia="Noto Sans TC" w:hAnsi="Noto Sans TC"/>
+        </w:rPr>
+      </w:pPr>
+    </w:p>
+    <w:p>
+      <w:pPr>
+        <w:rPr>
+          <w:rFonts w:ascii="Noto Sans TC" w:eastAsia="Noto Sans TC" w:hAnsi="Noto Sans TC"/>
+        </w:rPr>
+      </w:pPr>
+    </w:p>
+    <w:p>
+      <w:pPr>
+        <w:rPr>
+          <w:rFonts w:ascii="Noto Sans TC" w:eastAsia="Noto Sans TC" w:hAnsi="Noto Sans TC"/>
+        </w:rPr>
+      </w:pPr>
+      <w:r>
+        <w:rPr>
+          <w:rFonts w:ascii="Noto Sans TC" w:eastAsia="Noto Sans TC" w:hAnsi="Noto Sans TC" w:hint="eastAsia"/>
+        </w:rPr>
+        <w:lastRenderedPageBreak/>
         <w:t>將輸出從</w:t>
       </w:r>
       <w:proofErr w:type="spellStart"/>
       <w:r>
         <w:rPr>
-          <w:rFonts w:hint="eastAsia"/>
+          <w:rFonts w:ascii="Noto Sans TC" w:eastAsia="Noto Sans TC" w:hAnsi="Noto Sans TC" w:hint="eastAsia"/>
         </w:rPr>
         <w:t>b</w:t>
       </w:r>
       <w:r>
+        <w:rPr>
+          <w:rFonts w:ascii="Noto Sans TC" w:eastAsia="Noto Sans TC" w:hAnsi="Noto Sans TC"/>
+        </w:rPr>
         <w:t>itset</w:t>
       </w:r>
       <w:proofErr w:type="spellEnd"/>
       <w:r>
+        <w:rPr>
+          <w:rFonts w:ascii="Noto Sans TC" w:eastAsia="Noto Sans TC" w:hAnsi="Noto Sans TC"/>
+        </w:rPr>
         <w:t>&lt;64&gt;</w:t>
       </w:r>
       <w:r>
         <w:rPr>
-          <w:rFonts w:hint="eastAsia"/>
+          <w:rFonts w:ascii="Noto Sans TC" w:eastAsia="Noto Sans TC" w:hAnsi="Noto Sans TC" w:hint="eastAsia"/>
         </w:rPr>
         <w:t>轉成</w:t>
       </w:r>
       <w:r>
+        <w:rPr>
+          <w:rFonts w:ascii="Noto Sans TC" w:eastAsia="Noto Sans TC" w:hAnsi="Noto Sans TC"/>
+        </w:rPr>
         <w:t>0x</w:t>
       </w:r>
     </w:p>
-    <w:p>
-      <w:pPr>
-        <w:rPr>
-          <w:rFonts w:hint="eastAsia"/>
-        </w:rPr>
-      </w:pPr>
-      <w:r>
-        <w:rPr>
-          <w:noProof/>
-        </w:rPr>
-        <w:drawing>
-          <wp:inline distT="0" distB="0" distL="0" distR="0" wp14:anchorId="41A858FF" wp14:editId="726AF8D0">
-            <wp:extent cx="3619500" cy="3762375"/>
-            <wp:effectExtent l="0" t="0" r="0" b="9525"/>
-            <wp:docPr id="6" name="圖片 6"/>
-            <wp:cNvGraphicFramePr>
-              <a:graphicFrameLocks xmlns:a="http://schemas.openxmlformats.org/drawingml/2006/main" noChangeAspect="1"/>
-            </wp:cNvGraphicFramePr>
-            <a:graphic xmlns:a="http://schemas.openxmlformats.org/drawingml/2006/main">
-              <a:graphicData uri="http://schemas.openxmlformats.org/drawingml/2006/picture">
-                <pic:pic xmlns:pic="http://schemas.openxmlformats.org/drawingml/2006/picture">
-                  <pic:nvPicPr>
-                    <pic:cNvPr id="1" name=""/>
-                    <pic:cNvPicPr/>
-                  </pic:nvPicPr>
-                  <pic:blipFill>
-                    <a:blip r:embed="rId9"/>
-                    <a:stretch>
-                      <a:fillRect/>
-                    </a:stretch>
-                  </pic:blipFill>
-                  <pic:spPr>
-                    <a:xfrm>
-                      <a:off x="0" y="0"/>
-                      <a:ext cx="3619500" cy="3762375"/>
-                    </a:xfrm>
-                    <a:prstGeom prst="rect">
-                      <a:avLst/>
-                    </a:prstGeom>
-                  </pic:spPr>
-                </pic:pic>
-              </a:graphicData>
-            </a:graphic>
-          </wp:inline>
-        </w:drawing>
+    <w:bookmarkStart w:id="18" w:name="_MON_1710609703"/>
+    <w:bookmarkEnd w:id="18"/>
+    <w:p>
+      <w:pPr>
+        <w:rPr>
+          <w:rFonts w:ascii="Noto Sans TC" w:eastAsia="Noto Sans TC" w:hAnsi="Noto Sans TC" w:hint="eastAsia"/>
+        </w:rPr>
+      </w:pPr>
+      <w:r>
+        <w:rPr>
+          <w:rFonts w:ascii="Noto Sans TC" w:eastAsia="Noto Sans TC" w:hAnsi="Noto Sans TC"/>
+        </w:rPr>
+        <w:object w:dxaOrig="8306" w:dyaOrig="5760" w14:anchorId="3F65F992">
+          <v:shape id="_x0000_i1089" type="#_x0000_t75" style="width:415.1pt;height:4in" o:ole="">
+            <v:imagedata r:id="rId41" o:title=""/>
+          </v:shape>
+          <o:OLEObject Type="Embed" ProgID="Word.OpenDocumentText.12" ShapeID="_x0000_i1089" DrawAspect="Content" ObjectID="_1710610548" r:id="rId42"/>
+        </w:object>
       </w:r>
     </w:p>
     <w:sectPr>

</xml_diff>